<commit_message>
adicionado descrição de telas
</commit_message>
<xml_diff>
--- a/Wanderlust Documentos/GDD_Wanderlust.docx
+++ b/Wanderlust Documentos/GDD_Wanderlust.docx
@@ -2348,7 +2348,28 @@
           <w:sz w:val="24"/>
           <w:lang w:val="pt-BR"/>
         </w:rPr>
-        <w:t xml:space="preserve">A interface do jogo segue com quatro telas, sendo elas o menu, créditos, game, </w:t>
+        <w:t>A in</w:t>
+      </w:r>
+      <w:r>
+        <w:rPr>
+          <w:sz w:val="24"/>
+          <w:lang w:val="pt-BR"/>
+        </w:rPr>
+        <w:t>terface do jogo segue com cinco</w:t>
+      </w:r>
+      <w:r>
+        <w:rPr>
+          <w:sz w:val="24"/>
+          <w:lang w:val="pt-BR"/>
+        </w:rPr>
+        <w:t xml:space="preserve"> telas, sendo elas o menu</w:t>
+      </w:r>
+      <w:r>
+        <w:rPr>
+          <w:sz w:val="24"/>
+          <w:lang w:val="pt-BR"/>
+        </w:rPr>
+        <w:t xml:space="preserve"> principal, créditos, game, </w:t>
       </w:r>
       <w:proofErr w:type="spellStart"/>
       <w:r>
@@ -2364,7 +2385,77 @@
           <w:sz w:val="24"/>
           <w:lang w:val="pt-BR"/>
         </w:rPr>
-        <w:t xml:space="preserve">. Na HUD será mostrado a quantidade de oxigênio no tanque do astronauta e o quanto de oxigênio o jogador coletou. Essas informações serão mostradas com o apoio de </w:t>
+        <w:t xml:space="preserve"> e High-Scores.</w:t>
+      </w:r>
+      <w:r>
+        <w:rPr>
+          <w:sz w:val="24"/>
+          <w:lang w:val="pt-BR"/>
+        </w:rPr>
+        <w:t xml:space="preserve"> </w:t>
+      </w:r>
+    </w:p>
+    <w:p>
+      <w:pPr>
+        <w:pStyle w:val="PargrafodaLista"/>
+        <w:tabs>
+          <w:tab w:val="left" w:pos="7672"/>
+        </w:tabs>
+        <w:ind w:left="0" w:firstLine="360"/>
+        <w:jc w:val="both"/>
+        <w:rPr>
+          <w:sz w:val="24"/>
+          <w:lang w:val="pt-BR"/>
+        </w:rPr>
+      </w:pPr>
+      <w:r>
+        <w:rPr>
+          <w:sz w:val="24"/>
+          <w:lang w:val="pt-BR"/>
+        </w:rPr>
+        <w:t>No Menu Principal será dada as opções de iniciar o jogo, ir para os créditos e, pontuações locais.</w:t>
+      </w:r>
+    </w:p>
+    <w:p>
+      <w:pPr>
+        <w:pStyle w:val="PargrafodaLista"/>
+        <w:tabs>
+          <w:tab w:val="left" w:pos="7672"/>
+        </w:tabs>
+        <w:ind w:left="0" w:firstLine="360"/>
+        <w:jc w:val="both"/>
+        <w:rPr>
+          <w:sz w:val="24"/>
+          <w:lang w:val="pt-BR"/>
+        </w:rPr>
+      </w:pPr>
+      <w:r>
+        <w:rPr>
+          <w:sz w:val="24"/>
+          <w:lang w:val="pt-BR"/>
+        </w:rPr>
+        <w:t>Na</w:t>
+      </w:r>
+      <w:r>
+        <w:rPr>
+          <w:sz w:val="24"/>
+          <w:lang w:val="pt-BR"/>
+        </w:rPr>
+        <w:t xml:space="preserve"> HUD </w:t>
+      </w:r>
+      <w:r>
+        <w:rPr>
+          <w:sz w:val="24"/>
+          <w:lang w:val="pt-BR"/>
+        </w:rPr>
+        <w:t>do game será mostrada</w:t>
+      </w:r>
+      <w:r>
+        <w:rPr>
+          <w:sz w:val="24"/>
+          <w:lang w:val="pt-BR"/>
+        </w:rPr>
+        <w:t xml:space="preserve"> a quantidade de oxigênio no tanque do astronauta e o quanto de oxigênio o jogador coletou. Essas informações serão mostradas com o apoio de </w:t>
       </w:r>
       <w:proofErr w:type="spellStart"/>
       <w:r>
@@ -2401,7 +2492,158 @@
           <w:sz w:val="24"/>
           <w:lang w:val="pt-BR"/>
         </w:rPr>
-        <w:t>Na tela de game over será mostrada a pontuação final e as opções de reiniciar o jogo ou voltar para o menu inicial.</w:t>
+        <w:t>Na tela de game over é</w:t>
+      </w:r>
+      <w:r>
+        <w:rPr>
+          <w:sz w:val="24"/>
+          <w:lang w:val="pt-BR"/>
+        </w:rPr>
+        <w:t xml:space="preserve"> mostrada a pontuação final e a</w:t>
+      </w:r>
+      <w:r>
+        <w:rPr>
+          <w:sz w:val="24"/>
+          <w:lang w:val="pt-BR"/>
+        </w:rPr>
+        <w:t xml:space="preserve">s opções de reiniciar o jogo, </w:t>
+      </w:r>
+      <w:r>
+        <w:rPr>
+          <w:sz w:val="24"/>
+          <w:lang w:val="pt-BR"/>
+        </w:rPr>
+        <w:t>voltar para o menu inicial</w:t>
+      </w:r>
+      <w:r>
+        <w:rPr>
+          <w:sz w:val="24"/>
+          <w:lang w:val="pt-BR"/>
+        </w:rPr>
+        <w:t>, ou para o menu de High Score</w:t>
+      </w:r>
+      <w:r>
+        <w:rPr>
+          <w:sz w:val="24"/>
+          <w:lang w:val="pt-BR"/>
+        </w:rPr>
+        <w:t>.</w:t>
+      </w:r>
+      <w:r>
+        <w:rPr>
+          <w:sz w:val="24"/>
+          <w:lang w:val="pt-BR"/>
+        </w:rPr>
+        <w:t xml:space="preserve"> Também está incluso a opção de compartilhar  a pontuação no </w:t>
+      </w:r>
+      <w:proofErr w:type="spellStart"/>
+      <w:r>
+        <w:rPr>
+          <w:sz w:val="24"/>
+          <w:lang w:val="pt-BR"/>
+        </w:rPr>
+        <w:t>facebook</w:t>
+      </w:r>
+      <w:proofErr w:type="spellEnd"/>
+      <w:r>
+        <w:rPr>
+          <w:sz w:val="24"/>
+          <w:lang w:val="pt-BR"/>
+        </w:rPr>
+        <w:t>.</w:t>
+      </w:r>
+      <w:bookmarkStart w:id="8" w:name="_GoBack"/>
+      <w:bookmarkEnd w:id="8"/>
+    </w:p>
+    <w:p>
+      <w:pPr>
+        <w:pStyle w:val="PargrafodaLista"/>
+        <w:tabs>
+          <w:tab w:val="left" w:pos="7672"/>
+        </w:tabs>
+        <w:ind w:left="0" w:firstLine="360"/>
+        <w:jc w:val="both"/>
+        <w:rPr>
+          <w:sz w:val="24"/>
+          <w:lang w:val="pt-BR"/>
+        </w:rPr>
+      </w:pPr>
+      <w:r>
+        <w:rPr>
+          <w:sz w:val="24"/>
+          <w:lang w:val="pt-BR"/>
+        </w:rPr>
+        <w:t>Os créditos</w:t>
+      </w:r>
+      <w:r>
+        <w:rPr>
+          <w:sz w:val="24"/>
+          <w:lang w:val="pt-BR"/>
+        </w:rPr>
+        <w:t xml:space="preserve"> </w:t>
+      </w:r>
+      <w:r>
+        <w:rPr>
+          <w:sz w:val="24"/>
+          <w:lang w:val="pt-BR"/>
+        </w:rPr>
+        <w:t xml:space="preserve">mostram </w:t>
+      </w:r>
+      <w:r>
+        <w:rPr>
+          <w:sz w:val="24"/>
+          <w:lang w:val="pt-BR"/>
+        </w:rPr>
+        <w:t>toda</w:t>
+      </w:r>
+      <w:r>
+        <w:rPr>
+          <w:sz w:val="24"/>
+          <w:lang w:val="pt-BR"/>
+        </w:rPr>
+        <w:t>s pessoas</w:t>
+      </w:r>
+      <w:r>
+        <w:rPr>
+          <w:sz w:val="24"/>
+          <w:lang w:val="pt-BR"/>
+        </w:rPr>
+        <w:t xml:space="preserve"> </w:t>
+      </w:r>
+      <w:r>
+        <w:rPr>
+          <w:sz w:val="24"/>
+          <w:lang w:val="pt-BR"/>
+        </w:rPr>
+        <w:t xml:space="preserve">que estão </w:t>
+      </w:r>
+      <w:r>
+        <w:rPr>
+          <w:sz w:val="24"/>
+          <w:lang w:val="pt-BR"/>
+        </w:rPr>
+        <w:t>envolvida</w:t>
+      </w:r>
+      <w:r>
+        <w:rPr>
+          <w:sz w:val="24"/>
+          <w:lang w:val="pt-BR"/>
+        </w:rPr>
+        <w:t>s</w:t>
+      </w:r>
+      <w:r>
+        <w:rPr>
+          <w:sz w:val="24"/>
+          <w:lang w:val="pt-BR"/>
+        </w:rPr>
+        <w:t xml:space="preserve"> no projeto, incluindo </w:t>
+      </w:r>
+      <w:r>
+        <w:rPr>
+          <w:sz w:val="24"/>
+          <w:lang w:val="pt-BR"/>
+        </w:rPr>
+        <w:t>alunos e orientadores. Está organizado em nível de cargo e função de cada desenvolvedor do projeto.</w:t>
       </w:r>
     </w:p>
     <w:p>
@@ -2422,8 +2664,22 @@
           <w:sz w:val="24"/>
           <w:lang w:val="pt-BR"/>
         </w:rPr>
-        <w:t>Possivelmente terá a tela de placar local, bem como a tela de conquistas obtidas pelo jogador.</w:t>
+        <w:t>A tela de High Score mostra as cinco melhores pontuações do game junto com o nome dos jogadores que alcançaram tal placar.</w:t>
       </w:r>
+    </w:p>
+    <w:p>
+      <w:pPr>
+        <w:pStyle w:val="PargrafodaLista"/>
+        <w:tabs>
+          <w:tab w:val="left" w:pos="7672"/>
+        </w:tabs>
+        <w:ind w:left="0" w:firstLine="360"/>
+        <w:jc w:val="both"/>
+        <w:rPr>
+          <w:sz w:val="24"/>
+          <w:lang w:val="pt-BR"/>
+        </w:rPr>
+      </w:pPr>
     </w:p>
     <w:p>
       <w:pPr>
@@ -2457,7 +2713,7 @@
           <w:lang w:val="pt-BR"/>
         </w:rPr>
       </w:pPr>
-      <w:bookmarkStart w:id="8" w:name="_Toc381728159"/>
+      <w:bookmarkStart w:id="9" w:name="_Toc381728159"/>
       <w:proofErr w:type="spellStart"/>
       <w:r>
         <w:rPr>
@@ -2468,7 +2724,7 @@
         <w:lastRenderedPageBreak/>
         <w:t>Cutscenes</w:t>
       </w:r>
-      <w:bookmarkEnd w:id="8"/>
+      <w:bookmarkEnd w:id="9"/>
       <w:proofErr w:type="spellEnd"/>
     </w:p>
     <w:p>
@@ -2555,7 +2811,7 @@
           <w:lang w:val="pt-BR"/>
         </w:rPr>
       </w:pPr>
-      <w:bookmarkStart w:id="9" w:name="_Toc381728160"/>
+      <w:bookmarkStart w:id="10" w:name="_Toc381728160"/>
       <w:r>
         <w:rPr>
           <w:b/>
@@ -2565,7 +2821,7 @@
         <w:lastRenderedPageBreak/>
         <w:t>Cronograma</w:t>
       </w:r>
-      <w:bookmarkEnd w:id="9"/>
+      <w:bookmarkEnd w:id="10"/>
     </w:p>
     <w:tbl>
       <w:tblPr>
@@ -2575,17 +2831,17 @@
         <w:tblLook w:val="04A0" w:firstRow="1" w:lastRow="0" w:firstColumn="1" w:lastColumn="0" w:noHBand="0" w:noVBand="1"/>
       </w:tblPr>
       <w:tblGrid>
-        <w:gridCol w:w="2800"/>
+        <w:gridCol w:w="2718"/>
+        <w:gridCol w:w="283"/>
+        <w:gridCol w:w="285"/>
         <w:gridCol w:w="284"/>
-        <w:gridCol w:w="286"/>
         <w:gridCol w:w="285"/>
-        <w:gridCol w:w="287"/>
-        <w:gridCol w:w="286"/>
-        <w:gridCol w:w="290"/>
-        <w:gridCol w:w="293"/>
-        <w:gridCol w:w="294"/>
-        <w:gridCol w:w="1807"/>
-        <w:gridCol w:w="2769"/>
+        <w:gridCol w:w="284"/>
+        <w:gridCol w:w="288"/>
+        <w:gridCol w:w="291"/>
+        <w:gridCol w:w="292"/>
+        <w:gridCol w:w="1756"/>
+        <w:gridCol w:w="2687"/>
       </w:tblGrid>
       <w:tr>
         <w:trPr>
@@ -11113,8 +11369,6 @@
           <w:lang w:val="pt-BR"/>
         </w:rPr>
       </w:pPr>
-      <w:bookmarkStart w:id="10" w:name="_GoBack"/>
-      <w:bookmarkEnd w:id="10"/>
     </w:p>
     <w:p>
       <w:pPr>
@@ -11167,7 +11421,7 @@
 
 <file path=word/numbering.xml><?xml version="1.0" encoding="utf-8"?>
 <w:numbering xmlns:wpc="http://schemas.microsoft.com/office/word/2010/wordprocessingCanvas" xmlns:mc="http://schemas.openxmlformats.org/markup-compatibility/2006" xmlns:o="urn:schemas-microsoft-com:office:office" xmlns:r="http://schemas.openxmlformats.org/officeDocument/2006/relationships" xmlns:m="http://schemas.openxmlformats.org/officeDocument/2006/math" xmlns:v="urn:schemas-microsoft-com:vml" xmlns:wp14="http://schemas.microsoft.com/office/word/2010/wordprocessingDrawing" xmlns:wp="http://schemas.openxmlformats.org/drawingml/2006/wordprocessingDrawing" xmlns:w10="urn:schemas-microsoft-com:office:word" xmlns:w="http://schemas.openxmlformats.org/wordprocessingml/2006/main" xmlns:w14="http://schemas.microsoft.com/office/word/2010/wordml" xmlns:w15="http://schemas.microsoft.com/office/word/2012/wordml" xmlns:wpg="http://schemas.microsoft.com/office/word/2010/wordprocessingGroup" xmlns:wpi="http://schemas.microsoft.com/office/word/2010/wordprocessingInk" xmlns:wne="http://schemas.microsoft.com/office/word/2006/wordml" xmlns:wps="http://schemas.microsoft.com/office/word/2010/wordprocessingShape" mc:Ignorable="w14 w15 wp14">
-  <w:abstractNum w:abstractNumId="0">
+  <w:abstractNum w:abstractNumId="0" w15:restartNumberingAfterBreak="0">
     <w:nsid w:val="70FB1F5A"/>
     <w:multiLevelType w:val="multilevel"/>
     <w:tmpl w:val="09FAFFE8"/>
@@ -11839,7 +12093,6 @@
       <w:lang w:val="pt-BR"/>
     </w:rPr>
     <w:tblPr>
-      <w:tblInd w:w="0" w:type="dxa"/>
       <w:tblBorders>
         <w:top w:val="single" w:sz="4" w:space="0" w:color="auto"/>
         <w:left w:val="single" w:sz="4" w:space="0" w:color="auto"/>
@@ -11848,12 +12101,6 @@
         <w:insideH w:val="single" w:sz="4" w:space="0" w:color="auto"/>
         <w:insideV w:val="single" w:sz="4" w:space="0" w:color="auto"/>
       </w:tblBorders>
-      <w:tblCellMar>
-        <w:top w:w="0" w:type="dxa"/>
-        <w:left w:w="108" w:type="dxa"/>
-        <w:bottom w:w="0" w:type="dxa"/>
-        <w:right w:w="108" w:type="dxa"/>
-      </w:tblCellMar>
     </w:tblPr>
   </w:style>
   <w:style w:type="character" w:customStyle="1" w:styleId="shorttext">
@@ -11877,7 +12124,6 @@
     <w:tblPr>
       <w:tblStyleRowBandSize w:val="1"/>
       <w:tblStyleColBandSize w:val="1"/>
-      <w:tblInd w:w="0" w:type="dxa"/>
       <w:tblBorders>
         <w:top w:val="single" w:sz="4" w:space="0" w:color="BFBFBF" w:themeColor="background1" w:themeShade="BF"/>
         <w:left w:val="single" w:sz="4" w:space="0" w:color="BFBFBF" w:themeColor="background1" w:themeShade="BF"/>
@@ -11886,12 +12132,6 @@
         <w:insideH w:val="single" w:sz="4" w:space="0" w:color="BFBFBF" w:themeColor="background1" w:themeShade="BF"/>
         <w:insideV w:val="single" w:sz="4" w:space="0" w:color="BFBFBF" w:themeColor="background1" w:themeShade="BF"/>
       </w:tblBorders>
-      <w:tblCellMar>
-        <w:top w:w="0" w:type="dxa"/>
-        <w:left w:w="108" w:type="dxa"/>
-        <w:bottom w:w="0" w:type="dxa"/>
-        <w:right w:w="108" w:type="dxa"/>
-      </w:tblCellMar>
     </w:tblPr>
     <w:tblStylePr w:type="firstRow">
       <w:rPr>
@@ -11947,13 +12187,6 @@
     <w:tblPr>
       <w:tblStyleRowBandSize w:val="1"/>
       <w:tblStyleColBandSize w:val="1"/>
-      <w:tblInd w:w="0" w:type="dxa"/>
-      <w:tblCellMar>
-        <w:top w:w="0" w:type="dxa"/>
-        <w:left w:w="108" w:type="dxa"/>
-        <w:bottom w:w="0" w:type="dxa"/>
-        <w:right w:w="108" w:type="dxa"/>
-      </w:tblCellMar>
     </w:tblPr>
     <w:tblStylePr w:type="firstRow">
       <w:rPr>
@@ -12074,13 +12307,6 @@
     <w:tblPr>
       <w:tblStyleRowBandSize w:val="1"/>
       <w:tblStyleColBandSize w:val="1"/>
-      <w:tblInd w:w="0" w:type="dxa"/>
-      <w:tblCellMar>
-        <w:top w:w="0" w:type="dxa"/>
-        <w:left w:w="108" w:type="dxa"/>
-        <w:bottom w:w="0" w:type="dxa"/>
-        <w:right w:w="108" w:type="dxa"/>
-      </w:tblCellMar>
     </w:tblPr>
     <w:tblStylePr w:type="firstRow">
       <w:rPr>
@@ -12174,7 +12400,6 @@
     <w:tblPr>
       <w:tblStyleRowBandSize w:val="1"/>
       <w:tblStyleColBandSize w:val="1"/>
-      <w:tblInd w:w="0" w:type="dxa"/>
       <w:tblBorders>
         <w:top w:val="single" w:sz="4" w:space="0" w:color="FFFFFF" w:themeColor="background1"/>
         <w:left w:val="single" w:sz="4" w:space="0" w:color="FFFFFF" w:themeColor="background1"/>
@@ -12183,12 +12408,6 @@
         <w:insideH w:val="single" w:sz="4" w:space="0" w:color="FFFFFF" w:themeColor="background1"/>
         <w:insideV w:val="single" w:sz="4" w:space="0" w:color="FFFFFF" w:themeColor="background1"/>
       </w:tblBorders>
-      <w:tblCellMar>
-        <w:top w:w="0" w:type="dxa"/>
-        <w:left w:w="108" w:type="dxa"/>
-        <w:bottom w:w="0" w:type="dxa"/>
-        <w:right w:w="108" w:type="dxa"/>
-      </w:tblCellMar>
     </w:tblPr>
     <w:tcPr>
       <w:shd w:val="clear" w:color="auto" w:fill="DBE5F1" w:themeFill="accent1" w:themeFillTint="33"/>
@@ -12569,7 +12788,7 @@
 </file>
 
 <file path=customXml/itemProps1.xml><?xml version="1.0" encoding="utf-8"?>
-<ds:datastoreItem xmlns:ds="http://schemas.openxmlformats.org/officeDocument/2006/customXml" ds:itemID="{579C92E7-7E95-43AF-A0E4-086701B3AA1C}">
+<ds:datastoreItem xmlns:ds="http://schemas.openxmlformats.org/officeDocument/2006/customXml" ds:itemID="{7D370DC4-EEBC-4596-9023-AFB9A7634A56}">
   <ds:schemaRefs>
     <ds:schemaRef ds:uri="http://schemas.openxmlformats.org/officeDocument/2006/bibliography"/>
   </ds:schemaRefs>

</xml_diff>

<commit_message>
atualização do gdd final
</commit_message>
<xml_diff>
--- a/Wanderlust Documentos/GDD_Wanderlust.docx
+++ b/Wanderlust Documentos/GDD_Wanderlust.docx
@@ -1,6 +1,6 @@
 
 <file path=word/document.xml><?xml version="1.0" encoding="utf-8"?>
-<w:document xmlns:wpc="http://schemas.microsoft.com/office/word/2010/wordprocessingCanvas" xmlns:mc="http://schemas.openxmlformats.org/markup-compatibility/2006" xmlns:o="urn:schemas-microsoft-com:office:office" xmlns:r="http://schemas.openxmlformats.org/officeDocument/2006/relationships" xmlns:m="http://schemas.openxmlformats.org/officeDocument/2006/math" xmlns:v="urn:schemas-microsoft-com:vml" xmlns:wp14="http://schemas.microsoft.com/office/word/2010/wordprocessingDrawing" xmlns:wp="http://schemas.openxmlformats.org/drawingml/2006/wordprocessingDrawing" xmlns:w10="urn:schemas-microsoft-com:office:word" xmlns:w="http://schemas.openxmlformats.org/wordprocessingml/2006/main" xmlns:w14="http://schemas.microsoft.com/office/word/2010/wordml" xmlns:w15="http://schemas.microsoft.com/office/word/2012/wordml" xmlns:wpg="http://schemas.microsoft.com/office/word/2010/wordprocessingGroup" xmlns:wpi="http://schemas.microsoft.com/office/word/2010/wordprocessingInk" xmlns:wne="http://schemas.microsoft.com/office/word/2006/wordml" xmlns:wps="http://schemas.microsoft.com/office/word/2010/wordprocessingShape" mc:Ignorable="w14 w15 wp14">
+<w:document xmlns:wpc="http://schemas.microsoft.com/office/word/2010/wordprocessingCanvas" xmlns:cx="http://schemas.microsoft.com/office/drawing/2014/chartex" xmlns:cx1="http://schemas.microsoft.com/office/drawing/2015/9/8/chartex" xmlns:mc="http://schemas.openxmlformats.org/markup-compatibility/2006" xmlns:o="urn:schemas-microsoft-com:office:office" xmlns:r="http://schemas.openxmlformats.org/officeDocument/2006/relationships" xmlns:m="http://schemas.openxmlformats.org/officeDocument/2006/math" xmlns:v="urn:schemas-microsoft-com:vml" xmlns:wp14="http://schemas.microsoft.com/office/word/2010/wordprocessingDrawing" xmlns:wp="http://schemas.openxmlformats.org/drawingml/2006/wordprocessingDrawing" xmlns:w10="urn:schemas-microsoft-com:office:word" xmlns:w="http://schemas.openxmlformats.org/wordprocessingml/2006/main" xmlns:w14="http://schemas.microsoft.com/office/word/2010/wordml" xmlns:w15="http://schemas.microsoft.com/office/word/2012/wordml" xmlns:w16se="http://schemas.microsoft.com/office/word/2015/wordml/symex" xmlns:wpg="http://schemas.microsoft.com/office/word/2010/wordprocessingGroup" xmlns:wpi="http://schemas.microsoft.com/office/word/2010/wordprocessingInk" xmlns:wne="http://schemas.microsoft.com/office/word/2006/wordml" xmlns:wps="http://schemas.microsoft.com/office/word/2010/wordprocessingShape" mc:Ignorable="w14 w15 w16se wp14">
   <w:body>
     <w:p>
       <w:pPr>
@@ -322,12 +322,12 @@
       <w:sdtContent>
         <w:p>
           <w:pPr>
-            <w:pStyle w:val="TOCHeading"/>
+            <w:pStyle w:val="CabealhodoSumrio"/>
           </w:pPr>
         </w:p>
         <w:p>
           <w:pPr>
-            <w:pStyle w:val="TOC1"/>
+            <w:pStyle w:val="Sumrio1"/>
             <w:tabs>
               <w:tab w:val="left" w:pos="440"/>
               <w:tab w:val="right" w:leader="dot" w:pos="9350"/>
@@ -424,7 +424,7 @@
         </w:p>
         <w:p>
           <w:pPr>
-            <w:pStyle w:val="TOC1"/>
+            <w:pStyle w:val="Sumrio1"/>
             <w:tabs>
               <w:tab w:val="left" w:pos="440"/>
               <w:tab w:val="right" w:leader="dot" w:pos="9350"/>
@@ -512,7 +512,7 @@
         </w:p>
         <w:p>
           <w:pPr>
-            <w:pStyle w:val="TOC1"/>
+            <w:pStyle w:val="Sumrio1"/>
             <w:tabs>
               <w:tab w:val="left" w:pos="440"/>
               <w:tab w:val="right" w:leader="dot" w:pos="9350"/>
@@ -600,7 +600,7 @@
         </w:p>
         <w:p>
           <w:pPr>
-            <w:pStyle w:val="TOC1"/>
+            <w:pStyle w:val="Sumrio1"/>
             <w:tabs>
               <w:tab w:val="left" w:pos="440"/>
               <w:tab w:val="right" w:leader="dot" w:pos="9350"/>
@@ -688,7 +688,7 @@
         </w:p>
         <w:p>
           <w:pPr>
-            <w:pStyle w:val="TOC1"/>
+            <w:pStyle w:val="Sumrio1"/>
             <w:tabs>
               <w:tab w:val="left" w:pos="440"/>
               <w:tab w:val="right" w:leader="dot" w:pos="9350"/>
@@ -776,7 +776,7 @@
         </w:p>
         <w:p>
           <w:pPr>
-            <w:pStyle w:val="TOC1"/>
+            <w:pStyle w:val="Sumrio1"/>
             <w:tabs>
               <w:tab w:val="left" w:pos="440"/>
               <w:tab w:val="right" w:leader="dot" w:pos="9350"/>
@@ -864,7 +864,7 @@
         </w:p>
         <w:p>
           <w:pPr>
-            <w:pStyle w:val="TOC1"/>
+            <w:pStyle w:val="Sumrio1"/>
             <w:tabs>
               <w:tab w:val="left" w:pos="440"/>
               <w:tab w:val="right" w:leader="dot" w:pos="9350"/>
@@ -952,7 +952,7 @@
         </w:p>
         <w:p>
           <w:pPr>
-            <w:pStyle w:val="TOC1"/>
+            <w:pStyle w:val="Sumrio1"/>
             <w:tabs>
               <w:tab w:val="left" w:pos="440"/>
               <w:tab w:val="right" w:leader="dot" w:pos="9350"/>
@@ -1040,7 +1040,7 @@
         </w:p>
         <w:p>
           <w:pPr>
-            <w:pStyle w:val="TOC1"/>
+            <w:pStyle w:val="Sumrio1"/>
             <w:tabs>
               <w:tab w:val="left" w:pos="440"/>
               <w:tab w:val="right" w:leader="dot" w:pos="9350"/>
@@ -1128,7 +1128,7 @@
         </w:p>
         <w:p>
           <w:pPr>
-            <w:pStyle w:val="TOC1"/>
+            <w:pStyle w:val="Sumrio1"/>
             <w:tabs>
               <w:tab w:val="left" w:pos="660"/>
               <w:tab w:val="right" w:leader="dot" w:pos="9350"/>
@@ -1236,7 +1236,7 @@
     </w:p>
     <w:p>
       <w:pPr>
-        <w:pStyle w:val="ListParagraph"/>
+        <w:pStyle w:val="PargrafodaLista"/>
         <w:numPr>
           <w:ilvl w:val="0"/>
           <w:numId w:val="1"/>
@@ -1265,7 +1265,7 @@
     </w:p>
     <w:p>
       <w:pPr>
-        <w:pStyle w:val="ListParagraph"/>
+        <w:pStyle w:val="PargrafodaLista"/>
         <w:tabs>
           <w:tab w:val="left" w:pos="7672"/>
         </w:tabs>
@@ -1279,7 +1279,7 @@
     </w:p>
     <w:p>
       <w:pPr>
-        <w:pStyle w:val="ListParagraph"/>
+        <w:pStyle w:val="PargrafodaLista"/>
         <w:tabs>
           <w:tab w:val="left" w:pos="7672"/>
         </w:tabs>
@@ -1300,24 +1300,427 @@
     </w:p>
     <w:p>
       <w:pPr>
-        <w:rPr>
-          <w:b/>
-          <w:sz w:val="40"/>
-          <w:lang w:val="pt-BR"/>
-        </w:rPr>
-      </w:pPr>
-      <w:r>
-        <w:rPr>
-          <w:b/>
-          <w:sz w:val="40"/>
-          <w:lang w:val="pt-BR"/>
-        </w:rPr>
-        <w:br w:type="page"/>
-      </w:r>
-    </w:p>
-    <w:p>
-      <w:pPr>
-        <w:pStyle w:val="ListParagraph"/>
+        <w:pStyle w:val="PargrafodaLista"/>
+        <w:tabs>
+          <w:tab w:val="left" w:pos="7672"/>
+        </w:tabs>
+        <w:ind w:left="0" w:firstLine="360"/>
+        <w:jc w:val="both"/>
+        <w:rPr>
+          <w:sz w:val="24"/>
+          <w:lang w:val="pt-BR"/>
+        </w:rPr>
+      </w:pPr>
+    </w:p>
+    <w:p>
+      <w:pPr>
+        <w:pStyle w:val="PargrafodaLista"/>
+        <w:tabs>
+          <w:tab w:val="left" w:pos="7672"/>
+        </w:tabs>
+        <w:ind w:left="0" w:firstLine="360"/>
+        <w:jc w:val="both"/>
+        <w:rPr>
+          <w:sz w:val="24"/>
+          <w:lang w:val="pt-BR"/>
+        </w:rPr>
+      </w:pPr>
+    </w:p>
+    <w:p>
+      <w:pPr>
+        <w:pStyle w:val="PargrafodaLista"/>
+        <w:tabs>
+          <w:tab w:val="left" w:pos="7672"/>
+        </w:tabs>
+        <w:ind w:left="0" w:firstLine="360"/>
+        <w:jc w:val="both"/>
+        <w:rPr>
+          <w:sz w:val="24"/>
+          <w:lang w:val="pt-BR"/>
+        </w:rPr>
+      </w:pPr>
+    </w:p>
+    <w:p>
+      <w:pPr>
+        <w:pStyle w:val="PargrafodaLista"/>
+        <w:tabs>
+          <w:tab w:val="left" w:pos="7672"/>
+        </w:tabs>
+        <w:ind w:left="0" w:firstLine="360"/>
+        <w:jc w:val="both"/>
+        <w:rPr>
+          <w:sz w:val="24"/>
+          <w:lang w:val="pt-BR"/>
+        </w:rPr>
+      </w:pPr>
+    </w:p>
+    <w:p>
+      <w:pPr>
+        <w:pStyle w:val="PargrafodaLista"/>
+        <w:tabs>
+          <w:tab w:val="left" w:pos="7672"/>
+        </w:tabs>
+        <w:ind w:left="0" w:firstLine="360"/>
+        <w:jc w:val="both"/>
+        <w:rPr>
+          <w:sz w:val="24"/>
+          <w:lang w:val="pt-BR"/>
+        </w:rPr>
+      </w:pPr>
+    </w:p>
+    <w:p>
+      <w:pPr>
+        <w:pStyle w:val="PargrafodaLista"/>
+        <w:tabs>
+          <w:tab w:val="left" w:pos="7672"/>
+        </w:tabs>
+        <w:ind w:left="0" w:firstLine="360"/>
+        <w:jc w:val="both"/>
+        <w:rPr>
+          <w:sz w:val="24"/>
+          <w:lang w:val="pt-BR"/>
+        </w:rPr>
+      </w:pPr>
+    </w:p>
+    <w:p>
+      <w:pPr>
+        <w:pStyle w:val="PargrafodaLista"/>
+        <w:tabs>
+          <w:tab w:val="left" w:pos="7672"/>
+        </w:tabs>
+        <w:ind w:left="0" w:firstLine="360"/>
+        <w:jc w:val="both"/>
+        <w:rPr>
+          <w:sz w:val="24"/>
+          <w:lang w:val="pt-BR"/>
+        </w:rPr>
+      </w:pPr>
+    </w:p>
+    <w:p>
+      <w:pPr>
+        <w:pStyle w:val="PargrafodaLista"/>
+        <w:tabs>
+          <w:tab w:val="left" w:pos="7672"/>
+        </w:tabs>
+        <w:ind w:left="0" w:firstLine="360"/>
+        <w:jc w:val="both"/>
+        <w:rPr>
+          <w:sz w:val="24"/>
+          <w:lang w:val="pt-BR"/>
+        </w:rPr>
+      </w:pPr>
+    </w:p>
+    <w:p>
+      <w:pPr>
+        <w:pStyle w:val="PargrafodaLista"/>
+        <w:tabs>
+          <w:tab w:val="left" w:pos="7672"/>
+        </w:tabs>
+        <w:ind w:left="0" w:firstLine="360"/>
+        <w:jc w:val="both"/>
+        <w:rPr>
+          <w:sz w:val="24"/>
+          <w:lang w:val="pt-BR"/>
+        </w:rPr>
+      </w:pPr>
+    </w:p>
+    <w:p>
+      <w:pPr>
+        <w:pStyle w:val="PargrafodaLista"/>
+        <w:tabs>
+          <w:tab w:val="left" w:pos="7672"/>
+        </w:tabs>
+        <w:ind w:left="0" w:firstLine="360"/>
+        <w:jc w:val="both"/>
+        <w:rPr>
+          <w:sz w:val="24"/>
+          <w:lang w:val="pt-BR"/>
+        </w:rPr>
+      </w:pPr>
+    </w:p>
+    <w:p>
+      <w:pPr>
+        <w:pStyle w:val="PargrafodaLista"/>
+        <w:tabs>
+          <w:tab w:val="left" w:pos="7672"/>
+        </w:tabs>
+        <w:ind w:left="0" w:firstLine="360"/>
+        <w:jc w:val="both"/>
+        <w:rPr>
+          <w:sz w:val="24"/>
+          <w:lang w:val="pt-BR"/>
+        </w:rPr>
+      </w:pPr>
+    </w:p>
+    <w:p>
+      <w:pPr>
+        <w:pStyle w:val="PargrafodaLista"/>
+        <w:tabs>
+          <w:tab w:val="left" w:pos="7672"/>
+        </w:tabs>
+        <w:ind w:left="0" w:firstLine="360"/>
+        <w:jc w:val="both"/>
+        <w:rPr>
+          <w:sz w:val="24"/>
+          <w:lang w:val="pt-BR"/>
+        </w:rPr>
+      </w:pPr>
+    </w:p>
+    <w:p>
+      <w:pPr>
+        <w:pStyle w:val="PargrafodaLista"/>
+        <w:tabs>
+          <w:tab w:val="left" w:pos="7672"/>
+        </w:tabs>
+        <w:ind w:left="0" w:firstLine="360"/>
+        <w:jc w:val="both"/>
+        <w:rPr>
+          <w:sz w:val="24"/>
+          <w:lang w:val="pt-BR"/>
+        </w:rPr>
+      </w:pPr>
+    </w:p>
+    <w:p>
+      <w:pPr>
+        <w:pStyle w:val="PargrafodaLista"/>
+        <w:tabs>
+          <w:tab w:val="left" w:pos="7672"/>
+        </w:tabs>
+        <w:ind w:left="0" w:firstLine="360"/>
+        <w:jc w:val="both"/>
+        <w:rPr>
+          <w:sz w:val="24"/>
+          <w:lang w:val="pt-BR"/>
+        </w:rPr>
+      </w:pPr>
+    </w:p>
+    <w:p>
+      <w:pPr>
+        <w:pStyle w:val="PargrafodaLista"/>
+        <w:tabs>
+          <w:tab w:val="left" w:pos="7672"/>
+        </w:tabs>
+        <w:ind w:left="0" w:firstLine="360"/>
+        <w:jc w:val="both"/>
+        <w:rPr>
+          <w:sz w:val="24"/>
+          <w:lang w:val="pt-BR"/>
+        </w:rPr>
+      </w:pPr>
+    </w:p>
+    <w:p>
+      <w:pPr>
+        <w:pStyle w:val="PargrafodaLista"/>
+        <w:tabs>
+          <w:tab w:val="left" w:pos="7672"/>
+        </w:tabs>
+        <w:ind w:left="0" w:firstLine="360"/>
+        <w:jc w:val="both"/>
+        <w:rPr>
+          <w:sz w:val="24"/>
+          <w:lang w:val="pt-BR"/>
+        </w:rPr>
+      </w:pPr>
+    </w:p>
+    <w:p>
+      <w:pPr>
+        <w:pStyle w:val="PargrafodaLista"/>
+        <w:tabs>
+          <w:tab w:val="left" w:pos="7672"/>
+        </w:tabs>
+        <w:ind w:left="0" w:firstLine="360"/>
+        <w:jc w:val="both"/>
+        <w:rPr>
+          <w:sz w:val="24"/>
+          <w:lang w:val="pt-BR"/>
+        </w:rPr>
+      </w:pPr>
+    </w:p>
+    <w:p>
+      <w:pPr>
+        <w:pStyle w:val="PargrafodaLista"/>
+        <w:tabs>
+          <w:tab w:val="left" w:pos="7672"/>
+        </w:tabs>
+        <w:ind w:left="0" w:firstLine="360"/>
+        <w:jc w:val="both"/>
+        <w:rPr>
+          <w:sz w:val="24"/>
+          <w:lang w:val="pt-BR"/>
+        </w:rPr>
+      </w:pPr>
+    </w:p>
+    <w:p>
+      <w:pPr>
+        <w:pStyle w:val="PargrafodaLista"/>
+        <w:tabs>
+          <w:tab w:val="left" w:pos="7672"/>
+        </w:tabs>
+        <w:ind w:left="0" w:firstLine="360"/>
+        <w:jc w:val="both"/>
+        <w:rPr>
+          <w:sz w:val="24"/>
+          <w:lang w:val="pt-BR"/>
+        </w:rPr>
+      </w:pPr>
+    </w:p>
+    <w:p>
+      <w:pPr>
+        <w:pStyle w:val="PargrafodaLista"/>
+        <w:tabs>
+          <w:tab w:val="left" w:pos="7672"/>
+        </w:tabs>
+        <w:ind w:left="0" w:firstLine="360"/>
+        <w:jc w:val="both"/>
+        <w:rPr>
+          <w:sz w:val="24"/>
+          <w:lang w:val="pt-BR"/>
+        </w:rPr>
+      </w:pPr>
+    </w:p>
+    <w:p>
+      <w:pPr>
+        <w:pStyle w:val="PargrafodaLista"/>
+        <w:tabs>
+          <w:tab w:val="left" w:pos="7672"/>
+        </w:tabs>
+        <w:ind w:left="0" w:firstLine="360"/>
+        <w:jc w:val="both"/>
+        <w:rPr>
+          <w:sz w:val="24"/>
+          <w:lang w:val="pt-BR"/>
+        </w:rPr>
+      </w:pPr>
+    </w:p>
+    <w:p>
+      <w:pPr>
+        <w:pStyle w:val="PargrafodaLista"/>
+        <w:tabs>
+          <w:tab w:val="left" w:pos="7672"/>
+        </w:tabs>
+        <w:ind w:left="0" w:firstLine="360"/>
+        <w:jc w:val="both"/>
+        <w:rPr>
+          <w:sz w:val="24"/>
+          <w:lang w:val="pt-BR"/>
+        </w:rPr>
+      </w:pPr>
+    </w:p>
+    <w:p>
+      <w:pPr>
+        <w:pStyle w:val="PargrafodaLista"/>
+        <w:tabs>
+          <w:tab w:val="left" w:pos="7672"/>
+        </w:tabs>
+        <w:ind w:left="0" w:firstLine="360"/>
+        <w:jc w:val="both"/>
+        <w:rPr>
+          <w:sz w:val="24"/>
+          <w:lang w:val="pt-BR"/>
+        </w:rPr>
+      </w:pPr>
+    </w:p>
+    <w:p>
+      <w:pPr>
+        <w:pStyle w:val="PargrafodaLista"/>
+        <w:tabs>
+          <w:tab w:val="left" w:pos="7672"/>
+        </w:tabs>
+        <w:ind w:left="0" w:firstLine="360"/>
+        <w:jc w:val="both"/>
+        <w:rPr>
+          <w:sz w:val="24"/>
+          <w:lang w:val="pt-BR"/>
+        </w:rPr>
+      </w:pPr>
+    </w:p>
+    <w:p>
+      <w:pPr>
+        <w:pStyle w:val="PargrafodaLista"/>
+        <w:tabs>
+          <w:tab w:val="left" w:pos="7672"/>
+        </w:tabs>
+        <w:ind w:left="0" w:firstLine="360"/>
+        <w:jc w:val="both"/>
+        <w:rPr>
+          <w:sz w:val="24"/>
+          <w:lang w:val="pt-BR"/>
+        </w:rPr>
+      </w:pPr>
+    </w:p>
+    <w:p>
+      <w:pPr>
+        <w:pStyle w:val="PargrafodaLista"/>
+        <w:tabs>
+          <w:tab w:val="left" w:pos="7672"/>
+        </w:tabs>
+        <w:ind w:left="0" w:firstLine="360"/>
+        <w:jc w:val="both"/>
+        <w:rPr>
+          <w:sz w:val="24"/>
+          <w:lang w:val="pt-BR"/>
+        </w:rPr>
+      </w:pPr>
+    </w:p>
+    <w:p>
+      <w:pPr>
+        <w:pStyle w:val="PargrafodaLista"/>
+        <w:tabs>
+          <w:tab w:val="left" w:pos="7672"/>
+        </w:tabs>
+        <w:ind w:left="0" w:firstLine="360"/>
+        <w:jc w:val="both"/>
+        <w:rPr>
+          <w:sz w:val="24"/>
+          <w:lang w:val="pt-BR"/>
+        </w:rPr>
+      </w:pPr>
+    </w:p>
+    <w:p>
+      <w:pPr>
+        <w:pStyle w:val="PargrafodaLista"/>
+        <w:tabs>
+          <w:tab w:val="left" w:pos="7672"/>
+        </w:tabs>
+        <w:ind w:left="0" w:firstLine="360"/>
+        <w:jc w:val="both"/>
+        <w:rPr>
+          <w:sz w:val="24"/>
+          <w:lang w:val="pt-BR"/>
+        </w:rPr>
+      </w:pPr>
+    </w:p>
+    <w:p>
+      <w:pPr>
+        <w:pStyle w:val="PargrafodaLista"/>
+        <w:tabs>
+          <w:tab w:val="left" w:pos="7672"/>
+        </w:tabs>
+        <w:ind w:left="0" w:firstLine="360"/>
+        <w:jc w:val="both"/>
+        <w:rPr>
+          <w:sz w:val="24"/>
+          <w:lang w:val="pt-BR"/>
+        </w:rPr>
+      </w:pPr>
+    </w:p>
+    <w:p>
+      <w:pPr>
+        <w:pStyle w:val="PargrafodaLista"/>
+        <w:tabs>
+          <w:tab w:val="left" w:pos="7672"/>
+        </w:tabs>
+        <w:ind w:left="0" w:firstLine="360"/>
+        <w:jc w:val="both"/>
+        <w:rPr>
+          <w:sz w:val="24"/>
+          <w:lang w:val="pt-BR"/>
+        </w:rPr>
+      </w:pPr>
+    </w:p>
+    <w:p>
+      <w:pPr>
+        <w:pStyle w:val="PargrafodaLista"/>
         <w:numPr>
           <w:ilvl w:val="0"/>
           <w:numId w:val="1"/>
@@ -1332,37 +1735,32 @@
           <w:lang w:val="pt-BR"/>
         </w:rPr>
       </w:pPr>
-      <w:bookmarkStart w:id="1" w:name="_Toc381728152"/>
-      <w:proofErr w:type="spellStart"/>
       <w:r>
         <w:rPr>
           <w:b/>
           <w:sz w:val="40"/>
           <w:lang w:val="pt-BR"/>
         </w:rPr>
-        <w:lastRenderedPageBreak/>
-        <w:t>Gameplay</w:t>
+        <w:t>Objetivo</w:t>
       </w:r>
-      <w:bookmarkEnd w:id="1"/>
-      <w:proofErr w:type="spellEnd"/>
-    </w:p>
-    <w:p>
-      <w:pPr>
-        <w:pStyle w:val="ListParagraph"/>
+    </w:p>
+    <w:p>
+      <w:pPr>
+        <w:pStyle w:val="PargrafodaLista"/>
         <w:tabs>
           <w:tab w:val="left" w:pos="7672"/>
         </w:tabs>
         <w:ind w:left="0" w:firstLine="360"/>
         <w:jc w:val="both"/>
         <w:rPr>
-          <w:sz w:val="28"/>
-          <w:lang w:val="pt-BR"/>
-        </w:rPr>
-      </w:pPr>
-    </w:p>
-    <w:p>
-      <w:pPr>
-        <w:pStyle w:val="ListParagraph"/>
+          <w:sz w:val="24"/>
+          <w:lang w:val="pt-BR"/>
+        </w:rPr>
+      </w:pPr>
+    </w:p>
+    <w:p>
+      <w:pPr>
+        <w:pStyle w:val="PargrafodaLista"/>
         <w:tabs>
           <w:tab w:val="left" w:pos="7672"/>
         </w:tabs>
@@ -1370,6 +1768,7 @@
         <w:jc w:val="both"/>
         <w:rPr>
           <w:sz w:val="24"/>
+          <w:u w:val="single"/>
           <w:lang w:val="pt-BR"/>
         </w:rPr>
       </w:pPr>
@@ -1378,12 +1777,12 @@
           <w:sz w:val="24"/>
           <w:lang w:val="pt-BR"/>
         </w:rPr>
-        <w:t>A mecânica do jogo foca-se em controlar o jogador pelo espaço, pegar os tanques de oxigênio para manter-se vivo e fazer mais pontos, enquanto desvia dos asteroides e alienígenas que aparecem durante o jogo.</w:t>
+        <w:t>Um astronauta que se perdeu na sua primeira missão no espaço. Agora, ele precisa pegar o oxigênio e sobreviver até que o seu resgate chegue.</w:t>
       </w:r>
     </w:p>
     <w:p>
       <w:pPr>
-        <w:pStyle w:val="ListParagraph"/>
+        <w:pStyle w:val="PargrafodaLista"/>
         <w:tabs>
           <w:tab w:val="left" w:pos="7672"/>
         </w:tabs>
@@ -1397,7 +1796,7 @@
     </w:p>
     <w:p>
       <w:pPr>
-        <w:pStyle w:val="ListParagraph"/>
+        <w:pStyle w:val="PargrafodaLista"/>
         <w:tabs>
           <w:tab w:val="left" w:pos="7672"/>
         </w:tabs>
@@ -1408,17 +1807,10 @@
           <w:lang w:val="pt-BR"/>
         </w:rPr>
       </w:pPr>
-      <w:r>
-        <w:rPr>
-          <w:sz w:val="24"/>
-          <w:lang w:val="pt-BR"/>
-        </w:rPr>
-        <w:t>Os desafios focam-se em desviar dos obstáculos que aparecem na tela, assim como manter-se vivo sem morrer sufocado por falta de oxigênio. O objetivo do jogo é fazer a maior pontuação possível.</w:t>
-      </w:r>
-    </w:p>
-    <w:p>
-      <w:pPr>
-        <w:pStyle w:val="ListParagraph"/>
+    </w:p>
+    <w:p>
+      <w:pPr>
+        <w:pStyle w:val="PargrafodaLista"/>
         <w:tabs>
           <w:tab w:val="left" w:pos="7672"/>
         </w:tabs>
@@ -1432,7 +1824,7 @@
     </w:p>
     <w:p>
       <w:pPr>
-        <w:pStyle w:val="ListParagraph"/>
+        <w:pStyle w:val="PargrafodaLista"/>
         <w:tabs>
           <w:tab w:val="left" w:pos="7672"/>
         </w:tabs>
@@ -1443,17 +1835,10 @@
           <w:lang w:val="pt-BR"/>
         </w:rPr>
       </w:pPr>
-      <w:r>
-        <w:rPr>
-          <w:sz w:val="24"/>
-          <w:lang w:val="pt-BR"/>
-        </w:rPr>
-        <w:t>Conforme o jogador progride no jogo, Mark vai ficando mais ofegante devido ao esforço, e por conta disso, o oxigênio que ele gasta é maior, fazendo com que o que está armazenado consigo acabe mais rápido. Além disso, os inimigos passam a ficar mais rápidos e mais mortais.</w:t>
-      </w:r>
-    </w:p>
-    <w:p>
-      <w:pPr>
-        <w:pStyle w:val="ListParagraph"/>
+    </w:p>
+    <w:p>
+      <w:pPr>
+        <w:pStyle w:val="PargrafodaLista"/>
         <w:tabs>
           <w:tab w:val="left" w:pos="7672"/>
         </w:tabs>
@@ -1467,7 +1852,7 @@
     </w:p>
     <w:p>
       <w:pPr>
-        <w:pStyle w:val="ListParagraph"/>
+        <w:pStyle w:val="PargrafodaLista"/>
         <w:tabs>
           <w:tab w:val="left" w:pos="7672"/>
         </w:tabs>
@@ -1478,47 +1863,24 @@
           <w:lang w:val="pt-BR"/>
         </w:rPr>
       </w:pPr>
-      <w:r>
-        <w:rPr>
-          <w:sz w:val="24"/>
-          <w:lang w:val="pt-BR"/>
-        </w:rPr>
-        <w:t xml:space="preserve">Por ser um jogo </w:t>
-      </w:r>
-      <w:proofErr w:type="spellStart"/>
-      <w:r>
-        <w:rPr>
-          <w:sz w:val="24"/>
-          <w:lang w:val="pt-BR"/>
-        </w:rPr>
-        <w:t>infinity</w:t>
-      </w:r>
-      <w:proofErr w:type="spellEnd"/>
-      <w:r>
-        <w:rPr>
-          <w:sz w:val="24"/>
-          <w:lang w:val="pt-BR"/>
-        </w:rPr>
-        <w:t>, não há condição de vitória, já que não há um fim, mas o jogador perde o jogo quando seu oxigênio chega a 0, causando sua morte. Além disso, ele morre se colidir com algum asteroide ou alienígena.</w:t>
-      </w:r>
-    </w:p>
-    <w:p>
-      <w:pPr>
-        <w:pStyle w:val="ListParagraph"/>
+    </w:p>
+    <w:p>
+      <w:pPr>
+        <w:pStyle w:val="PargrafodaLista"/>
         <w:tabs>
           <w:tab w:val="left" w:pos="7672"/>
         </w:tabs>
         <w:ind w:left="0" w:firstLine="360"/>
         <w:jc w:val="both"/>
         <w:rPr>
-          <w:noProof/>
-          <w:lang w:val="pt-BR" w:eastAsia="pt-BR"/>
-        </w:rPr>
-      </w:pPr>
-    </w:p>
-    <w:p>
-      <w:pPr>
-        <w:pStyle w:val="ListParagraph"/>
+          <w:sz w:val="24"/>
+          <w:lang w:val="pt-BR"/>
+        </w:rPr>
+      </w:pPr>
+    </w:p>
+    <w:p>
+      <w:pPr>
+        <w:pStyle w:val="PargrafodaLista"/>
         <w:tabs>
           <w:tab w:val="left" w:pos="7672"/>
         </w:tabs>
@@ -1529,10 +1891,576 @@
           <w:lang w:val="pt-BR"/>
         </w:rPr>
       </w:pPr>
+    </w:p>
+    <w:p>
+      <w:pPr>
+        <w:pStyle w:val="PargrafodaLista"/>
+        <w:tabs>
+          <w:tab w:val="left" w:pos="7672"/>
+        </w:tabs>
+        <w:ind w:left="0" w:firstLine="360"/>
+        <w:jc w:val="both"/>
+        <w:rPr>
+          <w:sz w:val="24"/>
+          <w:lang w:val="pt-BR"/>
+        </w:rPr>
+      </w:pPr>
+      <w:bookmarkStart w:id="1" w:name="_GoBack"/>
+    </w:p>
+    <w:p>
+      <w:pPr>
+        <w:pStyle w:val="PargrafodaLista"/>
+        <w:tabs>
+          <w:tab w:val="left" w:pos="7672"/>
+        </w:tabs>
+        <w:ind w:left="0" w:firstLine="360"/>
+        <w:jc w:val="both"/>
+        <w:rPr>
+          <w:sz w:val="24"/>
+          <w:lang w:val="pt-BR"/>
+        </w:rPr>
+      </w:pPr>
+    </w:p>
+    <w:p>
+      <w:pPr>
+        <w:pStyle w:val="PargrafodaLista"/>
+        <w:tabs>
+          <w:tab w:val="left" w:pos="7672"/>
+        </w:tabs>
+        <w:ind w:left="0" w:firstLine="360"/>
+        <w:jc w:val="both"/>
+        <w:rPr>
+          <w:sz w:val="24"/>
+          <w:lang w:val="pt-BR"/>
+        </w:rPr>
+      </w:pPr>
+    </w:p>
+    <w:p>
+      <w:pPr>
+        <w:pStyle w:val="PargrafodaLista"/>
+        <w:tabs>
+          <w:tab w:val="left" w:pos="7672"/>
+        </w:tabs>
+        <w:ind w:left="0" w:firstLine="360"/>
+        <w:jc w:val="both"/>
+        <w:rPr>
+          <w:sz w:val="24"/>
+          <w:lang w:val="pt-BR"/>
+        </w:rPr>
+      </w:pPr>
+    </w:p>
+    <w:bookmarkEnd w:id="1"/>
+    <w:p>
+      <w:pPr>
+        <w:pStyle w:val="PargrafodaLista"/>
+        <w:tabs>
+          <w:tab w:val="left" w:pos="7672"/>
+        </w:tabs>
+        <w:ind w:left="0" w:firstLine="360"/>
+        <w:jc w:val="both"/>
+        <w:rPr>
+          <w:sz w:val="24"/>
+          <w:lang w:val="pt-BR"/>
+        </w:rPr>
+      </w:pPr>
+    </w:p>
+    <w:p>
+      <w:pPr>
+        <w:pStyle w:val="PargrafodaLista"/>
+        <w:tabs>
+          <w:tab w:val="left" w:pos="7672"/>
+        </w:tabs>
+        <w:ind w:left="0" w:firstLine="360"/>
+        <w:jc w:val="both"/>
+        <w:rPr>
+          <w:sz w:val="24"/>
+          <w:lang w:val="pt-BR"/>
+        </w:rPr>
+      </w:pPr>
+    </w:p>
+    <w:p>
+      <w:pPr>
+        <w:pStyle w:val="PargrafodaLista"/>
+        <w:tabs>
+          <w:tab w:val="left" w:pos="7672"/>
+        </w:tabs>
+        <w:ind w:left="0" w:firstLine="360"/>
+        <w:jc w:val="both"/>
+        <w:rPr>
+          <w:sz w:val="24"/>
+          <w:lang w:val="pt-BR"/>
+        </w:rPr>
+      </w:pPr>
+    </w:p>
+    <w:p>
+      <w:pPr>
+        <w:pStyle w:val="PargrafodaLista"/>
+        <w:tabs>
+          <w:tab w:val="left" w:pos="7672"/>
+        </w:tabs>
+        <w:ind w:left="0" w:firstLine="360"/>
+        <w:jc w:val="both"/>
+        <w:rPr>
+          <w:sz w:val="24"/>
+          <w:lang w:val="pt-BR"/>
+        </w:rPr>
+      </w:pPr>
+    </w:p>
+    <w:p>
+      <w:pPr>
+        <w:pStyle w:val="PargrafodaLista"/>
+        <w:tabs>
+          <w:tab w:val="left" w:pos="7672"/>
+        </w:tabs>
+        <w:ind w:left="0" w:firstLine="360"/>
+        <w:jc w:val="both"/>
+        <w:rPr>
+          <w:sz w:val="24"/>
+          <w:lang w:val="pt-BR"/>
+        </w:rPr>
+      </w:pPr>
+    </w:p>
+    <w:p>
+      <w:pPr>
+        <w:pStyle w:val="PargrafodaLista"/>
+        <w:tabs>
+          <w:tab w:val="left" w:pos="7672"/>
+        </w:tabs>
+        <w:ind w:left="0" w:firstLine="360"/>
+        <w:jc w:val="both"/>
+        <w:rPr>
+          <w:sz w:val="24"/>
+          <w:lang w:val="pt-BR"/>
+        </w:rPr>
+      </w:pPr>
+    </w:p>
+    <w:p>
+      <w:pPr>
+        <w:pStyle w:val="PargrafodaLista"/>
+        <w:tabs>
+          <w:tab w:val="left" w:pos="7672"/>
+        </w:tabs>
+        <w:ind w:left="0" w:firstLine="360"/>
+        <w:jc w:val="both"/>
+        <w:rPr>
+          <w:sz w:val="24"/>
+          <w:lang w:val="pt-BR"/>
+        </w:rPr>
+      </w:pPr>
+    </w:p>
+    <w:p>
+      <w:pPr>
+        <w:pStyle w:val="PargrafodaLista"/>
+        <w:tabs>
+          <w:tab w:val="left" w:pos="7672"/>
+        </w:tabs>
+        <w:ind w:left="0" w:firstLine="360"/>
+        <w:jc w:val="both"/>
+        <w:rPr>
+          <w:sz w:val="24"/>
+          <w:lang w:val="pt-BR"/>
+        </w:rPr>
+      </w:pPr>
+    </w:p>
+    <w:p>
+      <w:pPr>
+        <w:pStyle w:val="PargrafodaLista"/>
+        <w:tabs>
+          <w:tab w:val="left" w:pos="7672"/>
+        </w:tabs>
+        <w:ind w:left="0" w:firstLine="360"/>
+        <w:jc w:val="both"/>
+        <w:rPr>
+          <w:sz w:val="24"/>
+          <w:lang w:val="pt-BR"/>
+        </w:rPr>
+      </w:pPr>
+    </w:p>
+    <w:p>
+      <w:pPr>
+        <w:pStyle w:val="PargrafodaLista"/>
+        <w:tabs>
+          <w:tab w:val="left" w:pos="7672"/>
+        </w:tabs>
+        <w:ind w:left="0" w:firstLine="360"/>
+        <w:jc w:val="both"/>
+        <w:rPr>
+          <w:sz w:val="24"/>
+          <w:lang w:val="pt-BR"/>
+        </w:rPr>
+      </w:pPr>
+    </w:p>
+    <w:p>
+      <w:pPr>
+        <w:pStyle w:val="PargrafodaLista"/>
+        <w:tabs>
+          <w:tab w:val="left" w:pos="7672"/>
+        </w:tabs>
+        <w:ind w:left="0" w:firstLine="360"/>
+        <w:jc w:val="both"/>
+        <w:rPr>
+          <w:sz w:val="24"/>
+          <w:lang w:val="pt-BR"/>
+        </w:rPr>
+      </w:pPr>
+    </w:p>
+    <w:p>
+      <w:pPr>
+        <w:pStyle w:val="PargrafodaLista"/>
+        <w:tabs>
+          <w:tab w:val="left" w:pos="7672"/>
+        </w:tabs>
+        <w:ind w:left="0" w:firstLine="360"/>
+        <w:jc w:val="both"/>
+        <w:rPr>
+          <w:sz w:val="24"/>
+          <w:lang w:val="pt-BR"/>
+        </w:rPr>
+      </w:pPr>
+    </w:p>
+    <w:p>
+      <w:pPr>
+        <w:pStyle w:val="PargrafodaLista"/>
+        <w:tabs>
+          <w:tab w:val="left" w:pos="7672"/>
+        </w:tabs>
+        <w:ind w:left="0" w:firstLine="360"/>
+        <w:jc w:val="both"/>
+        <w:rPr>
+          <w:sz w:val="24"/>
+          <w:lang w:val="pt-BR"/>
+        </w:rPr>
+      </w:pPr>
+    </w:p>
+    <w:p>
+      <w:pPr>
+        <w:pStyle w:val="PargrafodaLista"/>
+        <w:tabs>
+          <w:tab w:val="left" w:pos="7672"/>
+        </w:tabs>
+        <w:ind w:left="0" w:firstLine="360"/>
+        <w:jc w:val="both"/>
+        <w:rPr>
+          <w:sz w:val="24"/>
+          <w:lang w:val="pt-BR"/>
+        </w:rPr>
+      </w:pPr>
+    </w:p>
+    <w:p>
+      <w:pPr>
+        <w:pStyle w:val="PargrafodaLista"/>
+        <w:tabs>
+          <w:tab w:val="left" w:pos="7672"/>
+        </w:tabs>
+        <w:ind w:left="0" w:firstLine="360"/>
+        <w:jc w:val="both"/>
+        <w:rPr>
+          <w:sz w:val="24"/>
+          <w:lang w:val="pt-BR"/>
+        </w:rPr>
+      </w:pPr>
+    </w:p>
+    <w:p>
+      <w:pPr>
+        <w:pStyle w:val="PargrafodaLista"/>
+        <w:tabs>
+          <w:tab w:val="left" w:pos="7672"/>
+        </w:tabs>
+        <w:ind w:left="0" w:firstLine="360"/>
+        <w:jc w:val="both"/>
+        <w:rPr>
+          <w:sz w:val="24"/>
+          <w:lang w:val="pt-BR"/>
+        </w:rPr>
+      </w:pPr>
+    </w:p>
+    <w:p>
+      <w:pPr>
+        <w:pStyle w:val="PargrafodaLista"/>
+        <w:tabs>
+          <w:tab w:val="left" w:pos="7672"/>
+        </w:tabs>
+        <w:ind w:left="0" w:firstLine="360"/>
+        <w:jc w:val="both"/>
+        <w:rPr>
+          <w:sz w:val="24"/>
+          <w:lang w:val="pt-BR"/>
+        </w:rPr>
+      </w:pPr>
+    </w:p>
+    <w:p>
+      <w:pPr>
+        <w:pStyle w:val="PargrafodaLista"/>
+        <w:tabs>
+          <w:tab w:val="left" w:pos="7672"/>
+        </w:tabs>
+        <w:ind w:left="0" w:firstLine="360"/>
+        <w:jc w:val="both"/>
+        <w:rPr>
+          <w:sz w:val="24"/>
+          <w:lang w:val="pt-BR"/>
+        </w:rPr>
+      </w:pPr>
+    </w:p>
+    <w:p>
+      <w:pPr>
+        <w:pStyle w:val="PargrafodaLista"/>
+        <w:tabs>
+          <w:tab w:val="left" w:pos="7672"/>
+        </w:tabs>
+        <w:ind w:left="0" w:firstLine="360"/>
+        <w:jc w:val="both"/>
+        <w:rPr>
+          <w:sz w:val="24"/>
+          <w:lang w:val="pt-BR"/>
+        </w:rPr>
+      </w:pPr>
+    </w:p>
+    <w:p>
+      <w:pPr>
+        <w:pStyle w:val="PargrafodaLista"/>
+        <w:tabs>
+          <w:tab w:val="left" w:pos="7672"/>
+        </w:tabs>
+        <w:ind w:left="0" w:firstLine="360"/>
+        <w:jc w:val="both"/>
+        <w:rPr>
+          <w:sz w:val="24"/>
+          <w:lang w:val="pt-BR"/>
+        </w:rPr>
+      </w:pPr>
+    </w:p>
+    <w:p>
+      <w:pPr>
+        <w:pStyle w:val="PargrafodaLista"/>
+        <w:tabs>
+          <w:tab w:val="left" w:pos="7672"/>
+        </w:tabs>
+        <w:ind w:left="0" w:firstLine="360"/>
+        <w:jc w:val="both"/>
+        <w:rPr>
+          <w:sz w:val="24"/>
+          <w:lang w:val="pt-BR"/>
+        </w:rPr>
+      </w:pPr>
+    </w:p>
+    <w:p>
+      <w:pPr>
+        <w:pStyle w:val="PargrafodaLista"/>
+        <w:numPr>
+          <w:ilvl w:val="0"/>
+          <w:numId w:val="1"/>
+        </w:numPr>
+        <w:tabs>
+          <w:tab w:val="left" w:pos="7672"/>
+        </w:tabs>
+        <w:outlineLvl w:val="0"/>
+        <w:rPr>
+          <w:b/>
+          <w:sz w:val="40"/>
+          <w:lang w:val="pt-BR"/>
+        </w:rPr>
+      </w:pPr>
+      <w:bookmarkStart w:id="2" w:name="_Toc381728152"/>
+      <w:proofErr w:type="spellStart"/>
       <w:r>
+        <w:rPr>
+          <w:b/>
+          <w:sz w:val="40"/>
+          <w:lang w:val="pt-BR"/>
+        </w:rPr>
+        <w:lastRenderedPageBreak/>
+        <w:t>Gameplay</w:t>
+      </w:r>
+      <w:bookmarkEnd w:id="2"/>
+      <w:proofErr w:type="spellEnd"/>
+    </w:p>
+    <w:p>
+      <w:pPr>
+        <w:pStyle w:val="PargrafodaLista"/>
+        <w:tabs>
+          <w:tab w:val="left" w:pos="7672"/>
+        </w:tabs>
+        <w:ind w:left="0" w:firstLine="360"/>
+        <w:jc w:val="both"/>
+        <w:rPr>
+          <w:sz w:val="28"/>
+          <w:lang w:val="pt-BR"/>
+        </w:rPr>
+      </w:pPr>
+    </w:p>
+    <w:p>
+      <w:pPr>
+        <w:pStyle w:val="PargrafodaLista"/>
+        <w:tabs>
+          <w:tab w:val="left" w:pos="7672"/>
+        </w:tabs>
+        <w:ind w:left="0" w:firstLine="360"/>
+        <w:jc w:val="both"/>
+        <w:rPr>
+          <w:sz w:val="24"/>
+          <w:lang w:val="pt-BR"/>
+        </w:rPr>
+      </w:pPr>
+      <w:r>
+        <w:rPr>
+          <w:sz w:val="24"/>
+          <w:lang w:val="pt-BR"/>
+        </w:rPr>
+        <w:t>A mecânica do jogo foca-se em controlar o jogador pelo espaço, pegar os tanques de oxigênio para manter-se vivo e fazer mais pontos, enquanto desvia dos asteroides e alienígenas que aparecem durante o jogo.</w:t>
+      </w:r>
+    </w:p>
+    <w:p>
+      <w:pPr>
+        <w:pStyle w:val="PargrafodaLista"/>
+        <w:tabs>
+          <w:tab w:val="left" w:pos="7672"/>
+        </w:tabs>
+        <w:ind w:left="0" w:firstLine="360"/>
+        <w:jc w:val="both"/>
+        <w:rPr>
+          <w:sz w:val="24"/>
+          <w:lang w:val="pt-BR"/>
+        </w:rPr>
+      </w:pPr>
+    </w:p>
+    <w:p>
+      <w:pPr>
+        <w:pStyle w:val="PargrafodaLista"/>
+        <w:tabs>
+          <w:tab w:val="left" w:pos="7672"/>
+        </w:tabs>
+        <w:ind w:left="0" w:firstLine="360"/>
+        <w:jc w:val="both"/>
+        <w:rPr>
+          <w:sz w:val="24"/>
+          <w:lang w:val="pt-BR"/>
+        </w:rPr>
+      </w:pPr>
+      <w:r>
+        <w:rPr>
+          <w:sz w:val="24"/>
+          <w:lang w:val="pt-BR"/>
+        </w:rPr>
+        <w:t>Os desafios focam-se em desviar dos obstáculos que aparecem na tela, assim como manter-se vivo sem morrer sufocado por falta de oxigênio. O objetivo do jogo é fazer a maior pontuação possível.</w:t>
+      </w:r>
+    </w:p>
+    <w:p>
+      <w:pPr>
+        <w:pStyle w:val="PargrafodaLista"/>
+        <w:tabs>
+          <w:tab w:val="left" w:pos="7672"/>
+        </w:tabs>
+        <w:ind w:left="0" w:firstLine="360"/>
+        <w:jc w:val="both"/>
+        <w:rPr>
+          <w:sz w:val="24"/>
+          <w:lang w:val="pt-BR"/>
+        </w:rPr>
+      </w:pPr>
+    </w:p>
+    <w:p>
+      <w:pPr>
+        <w:pStyle w:val="PargrafodaLista"/>
+        <w:tabs>
+          <w:tab w:val="left" w:pos="7672"/>
+        </w:tabs>
+        <w:ind w:left="0" w:firstLine="360"/>
+        <w:jc w:val="both"/>
+        <w:rPr>
+          <w:sz w:val="24"/>
+          <w:lang w:val="pt-BR"/>
+        </w:rPr>
+      </w:pPr>
+      <w:r>
+        <w:rPr>
+          <w:sz w:val="24"/>
+          <w:lang w:val="pt-BR"/>
+        </w:rPr>
+        <w:t>Conforme o jogador progride no jogo, Mark vai ficando mais ofegante devido ao esforço, e por conta disso, o oxigênio que ele gasta é maior, fazendo com que o que está armazenado consigo acabe mais rápido. Além disso, os inimigos passam a ficar mais rápidos e mais mortais.</w:t>
+      </w:r>
+    </w:p>
+    <w:p>
+      <w:pPr>
+        <w:pStyle w:val="PargrafodaLista"/>
+        <w:tabs>
+          <w:tab w:val="left" w:pos="7672"/>
+        </w:tabs>
+        <w:ind w:left="0" w:firstLine="360"/>
+        <w:jc w:val="both"/>
+        <w:rPr>
+          <w:sz w:val="24"/>
+          <w:lang w:val="pt-BR"/>
+        </w:rPr>
+      </w:pPr>
+    </w:p>
+    <w:p>
+      <w:pPr>
+        <w:pStyle w:val="PargrafodaLista"/>
+        <w:tabs>
+          <w:tab w:val="left" w:pos="7672"/>
+        </w:tabs>
+        <w:ind w:left="0" w:firstLine="360"/>
+        <w:jc w:val="both"/>
+        <w:rPr>
+          <w:sz w:val="24"/>
+          <w:lang w:val="pt-BR"/>
+        </w:rPr>
+      </w:pPr>
+      <w:r>
+        <w:rPr>
+          <w:sz w:val="24"/>
+          <w:lang w:val="pt-BR"/>
+        </w:rPr>
+        <w:t xml:space="preserve">Por ser um jogo </w:t>
+      </w:r>
+      <w:proofErr w:type="spellStart"/>
+      <w:r>
+        <w:rPr>
+          <w:sz w:val="24"/>
+          <w:lang w:val="pt-BR"/>
+        </w:rPr>
+        <w:t>infinity</w:t>
+      </w:r>
+      <w:proofErr w:type="spellEnd"/>
+      <w:r>
+        <w:rPr>
+          <w:sz w:val="24"/>
+          <w:lang w:val="pt-BR"/>
+        </w:rPr>
+        <w:t>, não há condição de vitória, já que não há um fim, mas o jogador perde o jogo quando seu oxigênio chega a 0, causando sua morte. Além disso, ele morre se colidir com algum asteroide ou alienígena.</w:t>
+      </w:r>
+    </w:p>
+    <w:p>
+      <w:pPr>
+        <w:pStyle w:val="PargrafodaLista"/>
+        <w:tabs>
+          <w:tab w:val="left" w:pos="7672"/>
+        </w:tabs>
+        <w:ind w:left="0" w:firstLine="360"/>
+        <w:jc w:val="both"/>
         <w:rPr>
           <w:noProof/>
           <w:lang w:val="pt-BR" w:eastAsia="pt-BR"/>
+        </w:rPr>
+      </w:pPr>
+    </w:p>
+    <w:p>
+      <w:pPr>
+        <w:pStyle w:val="PargrafodaLista"/>
+        <w:tabs>
+          <w:tab w:val="left" w:pos="7672"/>
+        </w:tabs>
+        <w:ind w:left="0" w:firstLine="360"/>
+        <w:jc w:val="both"/>
+        <w:rPr>
+          <w:sz w:val="24"/>
+          <w:lang w:val="pt-BR"/>
+        </w:rPr>
+      </w:pPr>
+      <w:r>
+        <w:rPr>
+          <w:noProof/>
         </w:rPr>
         <w:drawing>
           <wp:inline distT="0" distB="0" distL="0" distR="0" wp14:anchorId="4B98DA22" wp14:editId="123DCE33">
@@ -1550,7 +2478,7 @@
                     <pic:cNvPicPr/>
                   </pic:nvPicPr>
                   <pic:blipFill rotWithShape="1">
-                    <a:blip r:embed="rId6"/>
+                    <a:blip r:embed="rId8"/>
                     <a:srcRect l="18109" t="9692" r="19551" b="5359"/>
                     <a:stretch/>
                   </pic:blipFill>
@@ -1580,7 +2508,11 @@
     </w:p>
     <w:p>
       <w:pPr>
-        <w:ind w:firstLine="360"/>
+        <w:pStyle w:val="PargrafodaLista"/>
+        <w:numPr>
+          <w:ilvl w:val="0"/>
+          <w:numId w:val="1"/>
+        </w:numPr>
         <w:rPr>
           <w:b/>
           <w:sz w:val="40"/>
@@ -1594,7 +2526,7 @@
         </w:rPr>
         <w:br w:type="page"/>
       </w:r>
-      <w:bookmarkStart w:id="2" w:name="_Toc381728153"/>
+      <w:bookmarkStart w:id="3" w:name="_Toc381728153"/>
       <w:r>
         <w:rPr>
           <w:b/>
@@ -1612,11 +2544,11 @@
         </w:rPr>
         <w:t>onagens</w:t>
       </w:r>
-      <w:bookmarkEnd w:id="2"/>
-    </w:p>
-    <w:p>
-      <w:pPr>
-        <w:pStyle w:val="ListParagraph"/>
+      <w:bookmarkEnd w:id="3"/>
+    </w:p>
+    <w:p>
+      <w:pPr>
+        <w:pStyle w:val="PargrafodaLista"/>
         <w:tabs>
           <w:tab w:val="left" w:pos="7672"/>
         </w:tabs>
@@ -1629,7 +2561,7 @@
     </w:p>
     <w:p>
       <w:pPr>
-        <w:pStyle w:val="ListParagraph"/>
+        <w:pStyle w:val="PargrafodaLista"/>
         <w:tabs>
           <w:tab w:val="left" w:pos="7672"/>
         </w:tabs>
@@ -1650,7 +2582,7 @@
     </w:p>
     <w:p>
       <w:pPr>
-        <w:pStyle w:val="ListParagraph"/>
+        <w:pStyle w:val="PargrafodaLista"/>
         <w:tabs>
           <w:tab w:val="left" w:pos="7672"/>
         </w:tabs>
@@ -1664,7 +2596,7 @@
     </w:p>
     <w:p>
       <w:pPr>
-        <w:pStyle w:val="ListParagraph"/>
+        <w:pStyle w:val="PargrafodaLista"/>
         <w:tabs>
           <w:tab w:val="left" w:pos="7672"/>
         </w:tabs>
@@ -1685,7 +2617,7 @@
     </w:p>
     <w:p>
       <w:pPr>
-        <w:pStyle w:val="ListParagraph"/>
+        <w:pStyle w:val="PargrafodaLista"/>
         <w:tabs>
           <w:tab w:val="left" w:pos="7672"/>
         </w:tabs>
@@ -1699,7 +2631,7 @@
     </w:p>
     <w:p>
       <w:pPr>
-        <w:pStyle w:val="ListParagraph"/>
+        <w:pStyle w:val="PargrafodaLista"/>
         <w:tabs>
           <w:tab w:val="left" w:pos="7672"/>
         </w:tabs>
@@ -1720,7 +2652,7 @@
     </w:p>
     <w:p>
       <w:pPr>
-        <w:pStyle w:val="ListParagraph"/>
+        <w:pStyle w:val="PargrafodaLista"/>
         <w:tabs>
           <w:tab w:val="left" w:pos="7672"/>
         </w:tabs>
@@ -1734,7 +2666,7 @@
     </w:p>
     <w:p>
       <w:pPr>
-        <w:pStyle w:val="ListParagraph"/>
+        <w:pStyle w:val="PargrafodaLista"/>
         <w:tabs>
           <w:tab w:val="left" w:pos="7672"/>
         </w:tabs>
@@ -1765,7 +2697,6 @@
         <w:rPr>
           <w:noProof/>
           <w:sz w:val="28"/>
-          <w:lang w:val="pt-BR" w:eastAsia="pt-BR"/>
         </w:rPr>
         <w:drawing>
           <wp:inline distT="0" distB="0" distL="0" distR="0">
@@ -1785,7 +2716,7 @@
                     </pic:cNvPicPr>
                   </pic:nvPicPr>
                   <pic:blipFill>
-                    <a:blip r:embed="rId7">
+                    <a:blip r:embed="rId9">
                       <a:extLst>
                         <a:ext uri="{28A0092B-C50C-407E-A947-70E740481C1C}">
                           <a14:useLocalDpi xmlns:a14="http://schemas.microsoft.com/office/drawing/2010/main" val="0"/>
@@ -1826,7 +2757,7 @@
     </w:p>
     <w:p>
       <w:pPr>
-        <w:pStyle w:val="ListParagraph"/>
+        <w:pStyle w:val="PargrafodaLista"/>
         <w:numPr>
           <w:ilvl w:val="0"/>
           <w:numId w:val="1"/>
@@ -1841,7 +2772,7 @@
           <w:lang w:val="pt-BR"/>
         </w:rPr>
       </w:pPr>
-      <w:bookmarkStart w:id="3" w:name="_Toc381728154"/>
+      <w:bookmarkStart w:id="4" w:name="_Toc381728154"/>
       <w:r>
         <w:rPr>
           <w:b/>
@@ -1851,11 +2782,11 @@
         <w:lastRenderedPageBreak/>
         <w:t>Controles</w:t>
       </w:r>
-      <w:bookmarkEnd w:id="3"/>
-    </w:p>
-    <w:p>
-      <w:pPr>
-        <w:pStyle w:val="ListParagraph"/>
+      <w:bookmarkEnd w:id="4"/>
+    </w:p>
+    <w:p>
+      <w:pPr>
+        <w:pStyle w:val="PargrafodaLista"/>
         <w:tabs>
           <w:tab w:val="left" w:pos="7672"/>
         </w:tabs>
@@ -1877,7 +2808,6 @@
       <w:r>
         <w:rPr>
           <w:noProof/>
-          <w:lang w:val="pt-BR" w:eastAsia="pt-BR"/>
         </w:rPr>
         <w:drawing>
           <wp:inline distT="0" distB="0" distL="0" distR="0">
@@ -1897,7 +2827,7 @@
                     </pic:cNvPicPr>
                   </pic:nvPicPr>
                   <pic:blipFill>
-                    <a:blip r:embed="rId8">
+                    <a:blip r:embed="rId10">
                       <a:extLst>
                         <a:ext uri="{28A0092B-C50C-407E-A947-70E740481C1C}">
                           <a14:useLocalDpi xmlns:a14="http://schemas.microsoft.com/office/drawing/2010/main" val="0"/>
@@ -1995,7 +2925,7 @@
     </w:p>
     <w:p>
       <w:pPr>
-        <w:pStyle w:val="ListParagraph"/>
+        <w:pStyle w:val="PargrafodaLista"/>
         <w:numPr>
           <w:ilvl w:val="0"/>
           <w:numId w:val="1"/>
@@ -2010,7 +2940,7 @@
           <w:lang w:val="pt-BR"/>
         </w:rPr>
       </w:pPr>
-      <w:bookmarkStart w:id="4" w:name="_Toc381728155"/>
+      <w:bookmarkStart w:id="5" w:name="_Toc381728155"/>
       <w:r>
         <w:rPr>
           <w:b/>
@@ -2020,11 +2950,11 @@
         <w:lastRenderedPageBreak/>
         <w:t>Câmera</w:t>
       </w:r>
-      <w:bookmarkEnd w:id="4"/>
-    </w:p>
-    <w:p>
-      <w:pPr>
-        <w:pStyle w:val="ListParagraph"/>
+      <w:bookmarkEnd w:id="5"/>
+    </w:p>
+    <w:p>
+      <w:pPr>
+        <w:pStyle w:val="PargrafodaLista"/>
         <w:tabs>
           <w:tab w:val="left" w:pos="7672"/>
         </w:tabs>
@@ -2037,7 +2967,7 @@
     </w:p>
     <w:p>
       <w:pPr>
-        <w:pStyle w:val="ListParagraph"/>
+        <w:pStyle w:val="PargrafodaLista"/>
         <w:tabs>
           <w:tab w:val="left" w:pos="7672"/>
         </w:tabs>
@@ -2064,7 +2994,7 @@
     </w:p>
     <w:p>
       <w:pPr>
-        <w:pStyle w:val="ListParagraph"/>
+        <w:pStyle w:val="PargrafodaLista"/>
         <w:tabs>
           <w:tab w:val="left" w:pos="7672"/>
         </w:tabs>
@@ -2077,7 +3007,7 @@
     </w:p>
     <w:p>
       <w:pPr>
-        <w:pStyle w:val="ListParagraph"/>
+        <w:pStyle w:val="PargrafodaLista"/>
         <w:tabs>
           <w:tab w:val="left" w:pos="7672"/>
         </w:tabs>
@@ -2090,7 +3020,7 @@
     </w:p>
     <w:p>
       <w:pPr>
-        <w:pStyle w:val="ListParagraph"/>
+        <w:pStyle w:val="PargrafodaLista"/>
         <w:tabs>
           <w:tab w:val="left" w:pos="7672"/>
         </w:tabs>
@@ -2104,7 +3034,6 @@
       <w:r>
         <w:rPr>
           <w:noProof/>
-          <w:lang w:val="pt-BR" w:eastAsia="pt-BR"/>
         </w:rPr>
         <w:drawing>
           <wp:inline distT="0" distB="0" distL="0" distR="0" wp14:anchorId="55120E53" wp14:editId="523A75E1">
@@ -2122,7 +3051,7 @@
                     <pic:cNvPicPr/>
                   </pic:nvPicPr>
                   <pic:blipFill rotWithShape="1">
-                    <a:blip r:embed="rId9"/>
+                    <a:blip r:embed="rId11"/>
                     <a:srcRect l="18911" t="8838" r="19391" b="5988"/>
                     <a:stretch/>
                   </pic:blipFill>
@@ -2167,7 +3096,7 @@
     </w:p>
     <w:p>
       <w:pPr>
-        <w:pStyle w:val="ListParagraph"/>
+        <w:pStyle w:val="PargrafodaLista"/>
         <w:numPr>
           <w:ilvl w:val="0"/>
           <w:numId w:val="1"/>
@@ -2182,7 +3111,7 @@
           <w:lang w:val="pt-BR"/>
         </w:rPr>
       </w:pPr>
-      <w:bookmarkStart w:id="5" w:name="_Toc381728156"/>
+      <w:bookmarkStart w:id="6" w:name="_Toc381728156"/>
       <w:r>
         <w:rPr>
           <w:b/>
@@ -2192,11 +3121,11 @@
         <w:lastRenderedPageBreak/>
         <w:t>Universo do Jogo</w:t>
       </w:r>
-      <w:bookmarkEnd w:id="5"/>
-    </w:p>
-    <w:p>
-      <w:pPr>
-        <w:pStyle w:val="ListParagraph"/>
+      <w:bookmarkEnd w:id="6"/>
+    </w:p>
+    <w:p>
+      <w:pPr>
+        <w:pStyle w:val="PargrafodaLista"/>
         <w:tabs>
           <w:tab w:val="left" w:pos="7672"/>
         </w:tabs>
@@ -2209,7 +3138,7 @@
     </w:p>
     <w:p>
       <w:pPr>
-        <w:pStyle w:val="ListParagraph"/>
+        <w:pStyle w:val="PargrafodaLista"/>
         <w:tabs>
           <w:tab w:val="left" w:pos="7672"/>
         </w:tabs>
@@ -2230,7 +3159,7 @@
     </w:p>
     <w:p>
       <w:pPr>
-        <w:pStyle w:val="ListParagraph"/>
+        <w:pStyle w:val="PargrafodaLista"/>
         <w:tabs>
           <w:tab w:val="left" w:pos="7672"/>
         </w:tabs>
@@ -2243,7 +3172,7 @@
     </w:p>
     <w:p>
       <w:pPr>
-        <w:pStyle w:val="ListParagraph"/>
+        <w:pStyle w:val="PargrafodaLista"/>
         <w:tabs>
           <w:tab w:val="left" w:pos="7672"/>
         </w:tabs>
@@ -2256,7 +3185,6 @@
       <w:r>
         <w:rPr>
           <w:noProof/>
-          <w:lang w:val="pt-BR" w:eastAsia="pt-BR"/>
         </w:rPr>
         <w:drawing>
           <wp:inline distT="0" distB="0" distL="0" distR="0" wp14:anchorId="184764F9" wp14:editId="05F95683">
@@ -2274,7 +3202,7 @@
                     <pic:cNvPicPr/>
                   </pic:nvPicPr>
                   <pic:blipFill rotWithShape="1">
-                    <a:blip r:embed="rId9"/>
+                    <a:blip r:embed="rId11"/>
                     <a:srcRect l="18911" t="8838" r="19391" b="5988"/>
                     <a:stretch/>
                   </pic:blipFill>
@@ -2320,7 +3248,7 @@
     </w:p>
     <w:p>
       <w:pPr>
-        <w:pStyle w:val="ListParagraph"/>
+        <w:pStyle w:val="PargrafodaLista"/>
         <w:numPr>
           <w:ilvl w:val="0"/>
           <w:numId w:val="1"/>
@@ -2335,7 +3263,7 @@
           <w:lang w:val="pt-BR"/>
         </w:rPr>
       </w:pPr>
-      <w:bookmarkStart w:id="6" w:name="_Toc381728157"/>
+      <w:bookmarkStart w:id="7" w:name="_Toc381728157"/>
       <w:r>
         <w:rPr>
           <w:b/>
@@ -2345,11 +3273,11 @@
         <w:lastRenderedPageBreak/>
         <w:t>Inimigos</w:t>
       </w:r>
-      <w:bookmarkEnd w:id="6"/>
-    </w:p>
-    <w:p>
-      <w:pPr>
-        <w:pStyle w:val="ListParagraph"/>
+      <w:bookmarkEnd w:id="7"/>
+    </w:p>
+    <w:p>
+      <w:pPr>
+        <w:pStyle w:val="PargrafodaLista"/>
         <w:tabs>
           <w:tab w:val="left" w:pos="7672"/>
         </w:tabs>
@@ -2363,7 +3291,7 @@
     </w:p>
     <w:p>
       <w:pPr>
-        <w:pStyle w:val="ListParagraph"/>
+        <w:pStyle w:val="PargrafodaLista"/>
         <w:tabs>
           <w:tab w:val="left" w:pos="7672"/>
         </w:tabs>
@@ -2409,7 +3337,7 @@
     </w:p>
     <w:p>
       <w:pPr>
-        <w:pStyle w:val="ListParagraph"/>
+        <w:pStyle w:val="PargrafodaLista"/>
         <w:tabs>
           <w:tab w:val="left" w:pos="7672"/>
         </w:tabs>
@@ -2424,7 +3352,7 @@
     </w:p>
     <w:p>
       <w:pPr>
-        <w:pStyle w:val="ListParagraph"/>
+        <w:pStyle w:val="PargrafodaLista"/>
         <w:tabs>
           <w:tab w:val="left" w:pos="7672"/>
         </w:tabs>
@@ -2439,7 +3367,6 @@
         <w:rPr>
           <w:noProof/>
           <w:sz w:val="24"/>
-          <w:lang w:val="pt-BR" w:eastAsia="pt-BR"/>
         </w:rPr>
         <w:drawing>
           <wp:inline distT="0" distB="0" distL="0" distR="0" wp14:anchorId="42FA22BF" wp14:editId="1113C644">
@@ -2459,7 +3386,7 @@
                     </pic:cNvPicPr>
                   </pic:nvPicPr>
                   <pic:blipFill>
-                    <a:blip r:embed="rId10">
+                    <a:blip r:embed="rId12">
                       <a:extLst>
                         <a:ext uri="{28A0092B-C50C-407E-A947-70E740481C1C}">
                           <a14:useLocalDpi xmlns:a14="http://schemas.microsoft.com/office/drawing/2010/main" val="0"/>
@@ -2493,7 +3420,7 @@
     </w:p>
     <w:p>
       <w:pPr>
-        <w:pStyle w:val="ListParagraph"/>
+        <w:pStyle w:val="PargrafodaLista"/>
         <w:tabs>
           <w:tab w:val="left" w:pos="7672"/>
         </w:tabs>
@@ -2507,7 +3434,7 @@
     </w:p>
     <w:p>
       <w:pPr>
-        <w:pStyle w:val="ListParagraph"/>
+        <w:pStyle w:val="PargrafodaLista"/>
         <w:tabs>
           <w:tab w:val="left" w:pos="7672"/>
         </w:tabs>
@@ -2522,7 +3449,6 @@
         <w:rPr>
           <w:noProof/>
           <w:sz w:val="24"/>
-          <w:lang w:val="pt-BR" w:eastAsia="pt-BR"/>
         </w:rPr>
         <w:drawing>
           <wp:inline distT="0" distB="0" distL="0" distR="0" wp14:anchorId="0C278B78" wp14:editId="641E40E0">
@@ -2542,7 +3468,7 @@
                     </pic:cNvPicPr>
                   </pic:nvPicPr>
                   <pic:blipFill>
-                    <a:blip r:embed="rId11">
+                    <a:blip r:embed="rId13">
                       <a:extLst>
                         <a:ext uri="{28A0092B-C50C-407E-A947-70E740481C1C}">
                           <a14:useLocalDpi xmlns:a14="http://schemas.microsoft.com/office/drawing/2010/main" val="0"/>
@@ -2592,7 +3518,7 @@
     </w:p>
     <w:p>
       <w:pPr>
-        <w:pStyle w:val="ListParagraph"/>
+        <w:pStyle w:val="PargrafodaLista"/>
         <w:numPr>
           <w:ilvl w:val="0"/>
           <w:numId w:val="1"/>
@@ -2607,7 +3533,7 @@
           <w:lang w:val="pt-BR"/>
         </w:rPr>
       </w:pPr>
-      <w:bookmarkStart w:id="7" w:name="_Toc381728158"/>
+      <w:bookmarkStart w:id="8" w:name="_Toc381728158"/>
       <w:r>
         <w:rPr>
           <w:b/>
@@ -2617,11 +3543,11 @@
         <w:lastRenderedPageBreak/>
         <w:t>Interface</w:t>
       </w:r>
-      <w:bookmarkEnd w:id="7"/>
-    </w:p>
-    <w:p>
-      <w:pPr>
-        <w:pStyle w:val="ListParagraph"/>
+      <w:bookmarkEnd w:id="8"/>
+    </w:p>
+    <w:p>
+      <w:pPr>
+        <w:pStyle w:val="PargrafodaLista"/>
         <w:tabs>
           <w:tab w:val="left" w:pos="7672"/>
         </w:tabs>
@@ -2634,7 +3560,7 @@
     </w:p>
     <w:p>
       <w:pPr>
-        <w:pStyle w:val="ListParagraph"/>
+        <w:pStyle w:val="PargrafodaLista"/>
         <w:tabs>
           <w:tab w:val="left" w:pos="7672"/>
         </w:tabs>
@@ -2699,7 +3625,7 @@
     </w:p>
     <w:p>
       <w:pPr>
-        <w:pStyle w:val="ListParagraph"/>
+        <w:pStyle w:val="PargrafodaLista"/>
         <w:tabs>
           <w:tab w:val="left" w:pos="7672"/>
         </w:tabs>
@@ -2720,7 +3646,7 @@
     </w:p>
     <w:p>
       <w:pPr>
-        <w:pStyle w:val="ListParagraph"/>
+        <w:pStyle w:val="PargrafodaLista"/>
         <w:tabs>
           <w:tab w:val="left" w:pos="7672"/>
         </w:tabs>
@@ -2778,7 +3704,7 @@
     </w:p>
     <w:p>
       <w:pPr>
-        <w:pStyle w:val="ListParagraph"/>
+        <w:pStyle w:val="PargrafodaLista"/>
         <w:tabs>
           <w:tab w:val="left" w:pos="7672"/>
         </w:tabs>
@@ -2841,7 +3767,7 @@
     </w:p>
     <w:p>
       <w:pPr>
-        <w:pStyle w:val="ListParagraph"/>
+        <w:pStyle w:val="PargrafodaLista"/>
         <w:tabs>
           <w:tab w:val="left" w:pos="7672"/>
         </w:tabs>
@@ -2932,7 +3858,7 @@
     </w:p>
     <w:p>
       <w:pPr>
-        <w:pStyle w:val="ListParagraph"/>
+        <w:pStyle w:val="PargrafodaLista"/>
         <w:tabs>
           <w:tab w:val="left" w:pos="7672"/>
         </w:tabs>
@@ -2953,7 +3879,7 @@
     </w:p>
     <w:p>
       <w:pPr>
-        <w:pStyle w:val="ListParagraph"/>
+        <w:pStyle w:val="PargrafodaLista"/>
         <w:tabs>
           <w:tab w:val="left" w:pos="7672"/>
         </w:tabs>
@@ -2967,7 +3893,7 @@
     </w:p>
     <w:p>
       <w:pPr>
-        <w:pStyle w:val="ListParagraph"/>
+        <w:pStyle w:val="PargrafodaLista"/>
         <w:tabs>
           <w:tab w:val="left" w:pos="7672"/>
         </w:tabs>
@@ -2981,7 +3907,6 @@
       <w:r>
         <w:rPr>
           <w:noProof/>
-          <w:lang w:val="pt-BR" w:eastAsia="pt-BR"/>
         </w:rPr>
         <w:drawing>
           <wp:inline distT="0" distB="0" distL="0" distR="0" wp14:anchorId="594B9035" wp14:editId="417B5C28">
@@ -2999,7 +3924,7 @@
                     <pic:cNvPicPr/>
                   </pic:nvPicPr>
                   <pic:blipFill rotWithShape="1">
-                    <a:blip r:embed="rId12"/>
+                    <a:blip r:embed="rId14"/>
                     <a:srcRect l="18269" t="8267" r="19070" b="6215"/>
                     <a:stretch/>
                   </pic:blipFill>
@@ -3029,7 +3954,7 @@
     </w:p>
     <w:p>
       <w:pPr>
-        <w:pStyle w:val="ListParagraph"/>
+        <w:pStyle w:val="PargrafodaLista"/>
         <w:tabs>
           <w:tab w:val="left" w:pos="7672"/>
         </w:tabs>
@@ -3043,6 +3968,45 @@
     </w:p>
     <w:p>
       <w:pPr>
+        <w:pStyle w:val="PargrafodaLista"/>
+        <w:tabs>
+          <w:tab w:val="left" w:pos="7672"/>
+        </w:tabs>
+        <w:ind w:left="0" w:firstLine="360"/>
+        <w:jc w:val="both"/>
+        <w:rPr>
+          <w:sz w:val="24"/>
+          <w:lang w:val="pt-BR"/>
+        </w:rPr>
+      </w:pPr>
+    </w:p>
+    <w:p>
+      <w:pPr>
+        <w:ind w:firstLine="360"/>
+        <w:rPr>
+          <w:sz w:val="24"/>
+          <w:lang w:val="pt-BR"/>
+        </w:rPr>
+      </w:pPr>
+      <w:r>
+        <w:rPr>
+          <w:sz w:val="24"/>
+          <w:lang w:val="pt-BR"/>
+        </w:rPr>
+        <w:br w:type="page"/>
+      </w:r>
+    </w:p>
+    <w:p>
+      <w:pPr>
+        <w:pStyle w:val="PargrafodaLista"/>
+        <w:numPr>
+          <w:ilvl w:val="0"/>
+          <w:numId w:val="1"/>
+        </w:numPr>
+        <w:tabs>
+          <w:tab w:val="left" w:pos="7672"/>
+        </w:tabs>
+        <w:outlineLvl w:val="0"/>
         <w:rPr>
           <w:b/>
           <w:sz w:val="40"/>
@@ -3051,12 +4015,134 @@
       </w:pPr>
       <w:r>
         <w:rPr>
+          <w:b/>
+          <w:sz w:val="40"/>
+          <w:lang w:val="pt-BR"/>
+        </w:rPr>
+        <w:lastRenderedPageBreak/>
+        <w:t>Persona</w:t>
+      </w:r>
+    </w:p>
+    <w:p>
+      <w:pPr>
+        <w:tabs>
+          <w:tab w:val="left" w:pos="7672"/>
+        </w:tabs>
+        <w:jc w:val="center"/>
+        <w:outlineLvl w:val="0"/>
+        <w:rPr>
+          <w:b/>
+          <w:sz w:val="40"/>
+          <w:u w:val="single"/>
+          <w:lang w:val="pt-BR"/>
+        </w:rPr>
+      </w:pPr>
+      <w:r>
+        <w:rPr>
+          <w:noProof/>
+        </w:rPr>
+        <w:drawing>
+          <wp:inline distT="0" distB="0" distL="0" distR="0">
+            <wp:extent cx="6143479" cy="4248150"/>
+            <wp:effectExtent l="0" t="0" r="0" b="0"/>
+            <wp:docPr id="3" name="Imagem 3" descr="C:\Users\GABRIEL\Downloads\persona.png"/>
+            <wp:cNvGraphicFramePr>
+              <a:graphicFrameLocks xmlns:a="http://schemas.openxmlformats.org/drawingml/2006/main" noChangeAspect="1"/>
+            </wp:cNvGraphicFramePr>
+            <a:graphic xmlns:a="http://schemas.openxmlformats.org/drawingml/2006/main">
+              <a:graphicData uri="http://schemas.openxmlformats.org/drawingml/2006/picture">
+                <pic:pic xmlns:pic="http://schemas.openxmlformats.org/drawingml/2006/picture">
+                  <pic:nvPicPr>
+                    <pic:cNvPr id="0" name="Picture 1" descr="C:\Users\GABRIEL\Downloads\persona.png"/>
+                    <pic:cNvPicPr>
+                      <a:picLocks noChangeAspect="1" noChangeArrowheads="1"/>
+                    </pic:cNvPicPr>
+                  </pic:nvPicPr>
+                  <pic:blipFill>
+                    <a:blip r:embed="rId15">
+                      <a:extLst>
+                        <a:ext uri="{28A0092B-C50C-407E-A947-70E740481C1C}">
+                          <a14:useLocalDpi xmlns:a14="http://schemas.microsoft.com/office/drawing/2010/main" val="0"/>
+                        </a:ext>
+                      </a:extLst>
+                    </a:blip>
+                    <a:srcRect/>
+                    <a:stretch>
+                      <a:fillRect/>
+                    </a:stretch>
+                  </pic:blipFill>
+                  <pic:spPr bwMode="auto">
+                    <a:xfrm>
+                      <a:off x="0" y="0"/>
+                      <a:ext cx="6145339" cy="4249436"/>
+                    </a:xfrm>
+                    <a:prstGeom prst="rect">
+                      <a:avLst/>
+                    </a:prstGeom>
+                    <a:noFill/>
+                    <a:ln>
+                      <a:noFill/>
+                    </a:ln>
+                  </pic:spPr>
+                </pic:pic>
+              </a:graphicData>
+            </a:graphic>
+          </wp:inline>
+        </w:drawing>
+      </w:r>
+    </w:p>
+    <w:p>
+      <w:pPr>
+        <w:pStyle w:val="PargrafodaLista"/>
+        <w:tabs>
+          <w:tab w:val="left" w:pos="7672"/>
+        </w:tabs>
+        <w:ind w:left="0" w:firstLine="360"/>
+        <w:jc w:val="both"/>
+        <w:rPr>
+          <w:sz w:val="24"/>
+          <w:u w:val="single"/>
+          <w:lang w:val="pt-BR"/>
+        </w:rPr>
+      </w:pPr>
+      <w:r>
+        <w:rPr>
+          <w:sz w:val="24"/>
+          <w:lang w:val="pt-BR"/>
+        </w:rPr>
+        <w:t>Tipo: Predadora;</w:t>
+      </w:r>
+    </w:p>
+    <w:p>
+      <w:pPr>
+        <w:pStyle w:val="PargrafodaLista"/>
+        <w:tabs>
+          <w:tab w:val="left" w:pos="7672"/>
+        </w:tabs>
+        <w:ind w:left="0" w:firstLine="360"/>
+        <w:jc w:val="both"/>
+        <w:rPr>
+          <w:sz w:val="24"/>
+          <w:lang w:val="pt-BR"/>
+        </w:rPr>
+      </w:pPr>
+    </w:p>
+    <w:p>
+      <w:pPr>
+        <w:rPr>
+          <w:b/>
+          <w:sz w:val="40"/>
+          <w:lang w:val="pt-BR"/>
+        </w:rPr>
+      </w:pPr>
+      <w:r>
+        <w:rPr>
           <w:sz w:val="28"/>
           <w:lang w:val="pt-BR"/>
         </w:rPr>
         <w:br w:type="page"/>
       </w:r>
-      <w:bookmarkStart w:id="8" w:name="_Toc381728160"/>
+      <w:bookmarkStart w:id="9" w:name="_Toc381728160"/>
       <w:r>
         <w:rPr>
           <w:b/>
@@ -3074,11 +4160,11 @@
         </w:rPr>
         <w:t>nograma</w:t>
       </w:r>
-      <w:bookmarkEnd w:id="8"/>
+      <w:bookmarkEnd w:id="9"/>
     </w:p>
     <w:tbl>
       <w:tblPr>
-        <w:tblStyle w:val="GridTable5Dark-Accent1"/>
+        <w:tblStyle w:val="TabeladeGrade5Escura-nfase1"/>
         <w:tblW w:w="5055" w:type="pct"/>
         <w:tblLayout w:type="fixed"/>
         <w:tblLook w:val="04A0" w:firstRow="1" w:lastRow="0" w:firstColumn="1" w:lastColumn="0" w:noHBand="0" w:noVBand="1"/>
@@ -11790,8 +12876,6 @@
               </w:rPr>
               <w:t>Completo</w:t>
             </w:r>
-            <w:bookmarkStart w:id="9" w:name="_GoBack"/>
-            <w:bookmarkEnd w:id="9"/>
           </w:p>
         </w:tc>
         <w:tc>
@@ -11827,7 +12911,7 @@
     </w:tbl>
     <w:p>
       <w:pPr>
-        <w:pStyle w:val="ListParagraph"/>
+        <w:pStyle w:val="PargrafodaLista"/>
         <w:tabs>
           <w:tab w:val="left" w:pos="7672"/>
         </w:tabs>
@@ -11849,7 +12933,7 @@
     </w:p>
     <w:p>
       <w:pPr>
-        <w:pStyle w:val="ListParagraph"/>
+        <w:pStyle w:val="PargrafodaLista"/>
         <w:tabs>
           <w:tab w:val="left" w:pos="7672"/>
         </w:tabs>
@@ -11862,7 +12946,7 @@
     </w:p>
     <w:p>
       <w:pPr>
-        <w:pStyle w:val="ListParagraph"/>
+        <w:pStyle w:val="PargrafodaLista"/>
         <w:tabs>
           <w:tab w:val="left" w:pos="7672"/>
         </w:tabs>
@@ -11875,7 +12959,7 @@
     </w:p>
     <w:p>
       <w:pPr>
-        <w:pStyle w:val="ListParagraph"/>
+        <w:pStyle w:val="PargrafodaLista"/>
         <w:tabs>
           <w:tab w:val="left" w:pos="7672"/>
         </w:tabs>
@@ -11896,8 +12980,58 @@
 </w:document>
 </file>
 
+<file path=word/endnotes.xml><?xml version="1.0" encoding="utf-8"?>
+<w:endnotes xmlns:wpc="http://schemas.microsoft.com/office/word/2010/wordprocessingCanvas" xmlns:cx="http://schemas.microsoft.com/office/drawing/2014/chartex" xmlns:cx1="http://schemas.microsoft.com/office/drawing/2015/9/8/chartex" xmlns:mc="http://schemas.openxmlformats.org/markup-compatibility/2006" xmlns:o="urn:schemas-microsoft-com:office:office" xmlns:r="http://schemas.openxmlformats.org/officeDocument/2006/relationships" xmlns:m="http://schemas.openxmlformats.org/officeDocument/2006/math" xmlns:v="urn:schemas-microsoft-com:vml" xmlns:wp14="http://schemas.microsoft.com/office/word/2010/wordprocessingDrawing" xmlns:wp="http://schemas.openxmlformats.org/drawingml/2006/wordprocessingDrawing" xmlns:w10="urn:schemas-microsoft-com:office:word" xmlns:w="http://schemas.openxmlformats.org/wordprocessingml/2006/main" xmlns:w14="http://schemas.microsoft.com/office/word/2010/wordml" xmlns:w15="http://schemas.microsoft.com/office/word/2012/wordml" xmlns:w16se="http://schemas.microsoft.com/office/word/2015/wordml/symex" xmlns:wpg="http://schemas.microsoft.com/office/word/2010/wordprocessingGroup" xmlns:wpi="http://schemas.microsoft.com/office/word/2010/wordprocessingInk" xmlns:wne="http://schemas.microsoft.com/office/word/2006/wordml" xmlns:wps="http://schemas.microsoft.com/office/word/2010/wordprocessingShape" mc:Ignorable="w14 w15 w16se wp14">
+  <w:endnote w:type="separator" w:id="-1">
+    <w:p>
+      <w:pPr>
+        <w:spacing w:after="0" w:line="240" w:lineRule="auto"/>
+      </w:pPr>
+      <w:r>
+        <w:separator/>
+      </w:r>
+    </w:p>
+  </w:endnote>
+  <w:endnote w:type="continuationSeparator" w:id="0">
+    <w:p>
+      <w:pPr>
+        <w:spacing w:after="0" w:line="240" w:lineRule="auto"/>
+      </w:pPr>
+      <w:r>
+        <w:continuationSeparator/>
+      </w:r>
+    </w:p>
+  </w:endnote>
+</w:endnotes>
+</file>
+
+<file path=word/footnotes.xml><?xml version="1.0" encoding="utf-8"?>
+<w:footnotes xmlns:wpc="http://schemas.microsoft.com/office/word/2010/wordprocessingCanvas" xmlns:cx="http://schemas.microsoft.com/office/drawing/2014/chartex" xmlns:cx1="http://schemas.microsoft.com/office/drawing/2015/9/8/chartex" xmlns:mc="http://schemas.openxmlformats.org/markup-compatibility/2006" xmlns:o="urn:schemas-microsoft-com:office:office" xmlns:r="http://schemas.openxmlformats.org/officeDocument/2006/relationships" xmlns:m="http://schemas.openxmlformats.org/officeDocument/2006/math" xmlns:v="urn:schemas-microsoft-com:vml" xmlns:wp14="http://schemas.microsoft.com/office/word/2010/wordprocessingDrawing" xmlns:wp="http://schemas.openxmlformats.org/drawingml/2006/wordprocessingDrawing" xmlns:w10="urn:schemas-microsoft-com:office:word" xmlns:w="http://schemas.openxmlformats.org/wordprocessingml/2006/main" xmlns:w14="http://schemas.microsoft.com/office/word/2010/wordml" xmlns:w15="http://schemas.microsoft.com/office/word/2012/wordml" xmlns:w16se="http://schemas.microsoft.com/office/word/2015/wordml/symex" xmlns:wpg="http://schemas.microsoft.com/office/word/2010/wordprocessingGroup" xmlns:wpi="http://schemas.microsoft.com/office/word/2010/wordprocessingInk" xmlns:wne="http://schemas.microsoft.com/office/word/2006/wordml" xmlns:wps="http://schemas.microsoft.com/office/word/2010/wordprocessingShape" mc:Ignorable="w14 w15 w16se wp14">
+  <w:footnote w:type="separator" w:id="-1">
+    <w:p>
+      <w:pPr>
+        <w:spacing w:after="0" w:line="240" w:lineRule="auto"/>
+      </w:pPr>
+      <w:r>
+        <w:separator/>
+      </w:r>
+    </w:p>
+  </w:footnote>
+  <w:footnote w:type="continuationSeparator" w:id="0">
+    <w:p>
+      <w:pPr>
+        <w:spacing w:after="0" w:line="240" w:lineRule="auto"/>
+      </w:pPr>
+      <w:r>
+        <w:continuationSeparator/>
+      </w:r>
+    </w:p>
+  </w:footnote>
+</w:footnotes>
+</file>
+
 <file path=word/numbering.xml><?xml version="1.0" encoding="utf-8"?>
-<w:numbering xmlns:wpc="http://schemas.microsoft.com/office/word/2010/wordprocessingCanvas" xmlns:mc="http://schemas.openxmlformats.org/markup-compatibility/2006" xmlns:o="urn:schemas-microsoft-com:office:office" xmlns:r="http://schemas.openxmlformats.org/officeDocument/2006/relationships" xmlns:m="http://schemas.openxmlformats.org/officeDocument/2006/math" xmlns:v="urn:schemas-microsoft-com:vml" xmlns:wp14="http://schemas.microsoft.com/office/word/2010/wordprocessingDrawing" xmlns:wp="http://schemas.openxmlformats.org/drawingml/2006/wordprocessingDrawing" xmlns:w10="urn:schemas-microsoft-com:office:word" xmlns:w="http://schemas.openxmlformats.org/wordprocessingml/2006/main" xmlns:w14="http://schemas.microsoft.com/office/word/2010/wordml" xmlns:w15="http://schemas.microsoft.com/office/word/2012/wordml" xmlns:wpg="http://schemas.microsoft.com/office/word/2010/wordprocessingGroup" xmlns:wpi="http://schemas.microsoft.com/office/word/2010/wordprocessingInk" xmlns:wne="http://schemas.microsoft.com/office/word/2006/wordml" xmlns:wps="http://schemas.microsoft.com/office/word/2010/wordprocessingShape" mc:Ignorable="w14 w15 wp14">
+<w:numbering xmlns:wpc="http://schemas.microsoft.com/office/word/2010/wordprocessingCanvas" xmlns:cx="http://schemas.microsoft.com/office/drawing/2014/chartex" xmlns:cx1="http://schemas.microsoft.com/office/drawing/2015/9/8/chartex" xmlns:mc="http://schemas.openxmlformats.org/markup-compatibility/2006" xmlns:o="urn:schemas-microsoft-com:office:office" xmlns:r="http://schemas.openxmlformats.org/officeDocument/2006/relationships" xmlns:m="http://schemas.openxmlformats.org/officeDocument/2006/math" xmlns:v="urn:schemas-microsoft-com:vml" xmlns:wp14="http://schemas.microsoft.com/office/word/2010/wordprocessingDrawing" xmlns:wp="http://schemas.openxmlformats.org/drawingml/2006/wordprocessingDrawing" xmlns:w10="urn:schemas-microsoft-com:office:word" xmlns:w="http://schemas.openxmlformats.org/wordprocessingml/2006/main" xmlns:w14="http://schemas.microsoft.com/office/word/2010/wordml" xmlns:w15="http://schemas.microsoft.com/office/word/2012/wordml" xmlns:w16se="http://schemas.microsoft.com/office/word/2015/wordml/symex" xmlns:wpg="http://schemas.microsoft.com/office/word/2010/wordprocessingGroup" xmlns:wpi="http://schemas.microsoft.com/office/word/2010/wordprocessingInk" xmlns:wne="http://schemas.microsoft.com/office/word/2006/wordml" xmlns:wps="http://schemas.microsoft.com/office/word/2010/wordprocessingShape" mc:Ignorable="w14 w15 w16se wp14">
   <w:abstractNum w:abstractNumId="0" w15:restartNumberingAfterBreak="0">
     <w:nsid w:val="70FB1F5A"/>
     <w:multiLevelType w:val="multilevel"/>
@@ -11991,7 +13125,7 @@
 </file>
 
 <file path=word/styles.xml><?xml version="1.0" encoding="utf-8"?>
-<w:styles xmlns:mc="http://schemas.openxmlformats.org/markup-compatibility/2006" xmlns:r="http://schemas.openxmlformats.org/officeDocument/2006/relationships" xmlns:w="http://schemas.openxmlformats.org/wordprocessingml/2006/main" xmlns:w14="http://schemas.microsoft.com/office/word/2010/wordml" xmlns:w15="http://schemas.microsoft.com/office/word/2012/wordml" mc:Ignorable="w14 w15">
+<w:styles xmlns:mc="http://schemas.openxmlformats.org/markup-compatibility/2006" xmlns:r="http://schemas.openxmlformats.org/officeDocument/2006/relationships" xmlns:w="http://schemas.openxmlformats.org/wordprocessingml/2006/main" xmlns:w14="http://schemas.microsoft.com/office/word/2010/wordml" xmlns:w15="http://schemas.microsoft.com/office/word/2012/wordml" xmlns:w16se="http://schemas.microsoft.com/office/word/2015/wordml/symex" mc:Ignorable="w14 w15 w16se">
   <w:docDefaults>
     <w:rPrDefault>
       <w:rPr>
@@ -12375,11 +13509,11 @@
     <w:name w:val="Normal"/>
     <w:qFormat/>
   </w:style>
-  <w:style w:type="paragraph" w:styleId="Heading1">
+  <w:style w:type="paragraph" w:styleId="Ttulo1">
     <w:name w:val="heading 1"/>
     <w:basedOn w:val="Normal"/>
     <w:next w:val="Normal"/>
-    <w:link w:val="Heading1Char"/>
+    <w:link w:val="Ttulo1Char"/>
     <w:uiPriority w:val="9"/>
     <w:qFormat/>
     <w:rsid w:val="0077658F"/>
@@ -12398,13 +13532,13 @@
       <w:szCs w:val="28"/>
     </w:rPr>
   </w:style>
-  <w:style w:type="character" w:default="1" w:styleId="DefaultParagraphFont">
+  <w:style w:type="character" w:default="1" w:styleId="Fontepargpadro">
     <w:name w:val="Default Paragraph Font"/>
     <w:uiPriority w:val="1"/>
     <w:semiHidden/>
     <w:unhideWhenUsed/>
   </w:style>
-  <w:style w:type="table" w:default="1" w:styleId="TableNormal">
+  <w:style w:type="table" w:default="1" w:styleId="Tabelanormal">
     <w:name w:val="Normal Table"/>
     <w:uiPriority w:val="99"/>
     <w:semiHidden/>
@@ -12419,13 +13553,13 @@
       </w:tblCellMar>
     </w:tblPr>
   </w:style>
-  <w:style w:type="numbering" w:default="1" w:styleId="NoList">
+  <w:style w:type="numbering" w:default="1" w:styleId="Semlista">
     <w:name w:val="No List"/>
     <w:uiPriority w:val="99"/>
     <w:semiHidden/>
     <w:unhideWhenUsed/>
   </w:style>
-  <w:style w:type="paragraph" w:styleId="ListParagraph">
+  <w:style w:type="paragraph" w:styleId="PargrafodaLista">
     <w:name w:val="List Paragraph"/>
     <w:basedOn w:val="Normal"/>
     <w:uiPriority w:val="34"/>
@@ -12436,10 +13570,10 @@
       <w:contextualSpacing/>
     </w:pPr>
   </w:style>
-  <w:style w:type="character" w:customStyle="1" w:styleId="Heading1Char">
-    <w:name w:val="Heading 1 Char"/>
-    <w:basedOn w:val="DefaultParagraphFont"/>
-    <w:link w:val="Heading1"/>
+  <w:style w:type="character" w:customStyle="1" w:styleId="Ttulo1Char">
+    <w:name w:val="Título 1 Char"/>
+    <w:basedOn w:val="Fontepargpadro"/>
+    <w:link w:val="Ttulo1"/>
     <w:uiPriority w:val="9"/>
     <w:rsid w:val="0077658F"/>
     <w:rPr>
@@ -12451,9 +13585,9 @@
       <w:szCs w:val="28"/>
     </w:rPr>
   </w:style>
-  <w:style w:type="paragraph" w:styleId="TOCHeading">
+  <w:style w:type="paragraph" w:styleId="CabealhodoSumrio">
     <w:name w:val="TOC Heading"/>
-    <w:basedOn w:val="Heading1"/>
+    <w:basedOn w:val="Ttulo1"/>
     <w:next w:val="Normal"/>
     <w:uiPriority w:val="39"/>
     <w:unhideWhenUsed/>
@@ -12466,7 +13600,7 @@
       <w:lang w:eastAsia="ja-JP"/>
     </w:rPr>
   </w:style>
-  <w:style w:type="paragraph" w:styleId="TOC1">
+  <w:style w:type="paragraph" w:styleId="Sumrio1">
     <w:name w:val="toc 1"/>
     <w:basedOn w:val="Normal"/>
     <w:next w:val="Normal"/>
@@ -12481,7 +13615,7 @@
   </w:style>
   <w:style w:type="character" w:styleId="Hyperlink">
     <w:name w:val="Hyperlink"/>
-    <w:basedOn w:val="DefaultParagraphFont"/>
+    <w:basedOn w:val="Fontepargpadro"/>
     <w:uiPriority w:val="99"/>
     <w:unhideWhenUsed/>
     <w:rsid w:val="0077658F"/>
@@ -12490,10 +13624,10 @@
       <w:u w:val="single"/>
     </w:rPr>
   </w:style>
-  <w:style w:type="paragraph" w:styleId="BalloonText">
+  <w:style w:type="paragraph" w:styleId="Textodebalo">
     <w:name w:val="Balloon Text"/>
     <w:basedOn w:val="Normal"/>
-    <w:link w:val="BalloonTextChar"/>
+    <w:link w:val="TextodebaloChar"/>
     <w:uiPriority w:val="99"/>
     <w:semiHidden/>
     <w:unhideWhenUsed/>
@@ -12507,10 +13641,10 @@
       <w:szCs w:val="16"/>
     </w:rPr>
   </w:style>
-  <w:style w:type="character" w:customStyle="1" w:styleId="BalloonTextChar">
-    <w:name w:val="Balloon Text Char"/>
-    <w:basedOn w:val="DefaultParagraphFont"/>
-    <w:link w:val="BalloonText"/>
+  <w:style w:type="character" w:customStyle="1" w:styleId="TextodebaloChar">
+    <w:name w:val="Texto de balão Char"/>
+    <w:basedOn w:val="Fontepargpadro"/>
+    <w:link w:val="Textodebalo"/>
     <w:uiPriority w:val="99"/>
     <w:semiHidden/>
     <w:rsid w:val="0077658F"/>
@@ -12520,7 +13654,7 @@
       <w:szCs w:val="16"/>
     </w:rPr>
   </w:style>
-  <w:style w:type="paragraph" w:styleId="TOC2">
+  <w:style w:type="paragraph" w:styleId="Sumrio2">
     <w:name w:val="toc 2"/>
     <w:basedOn w:val="Normal"/>
     <w:next w:val="Normal"/>
@@ -12539,7 +13673,7 @@
       <w:lang w:eastAsia="ja-JP"/>
     </w:rPr>
   </w:style>
-  <w:style w:type="paragraph" w:styleId="TOC3">
+  <w:style w:type="paragraph" w:styleId="Sumrio3">
     <w:name w:val="toc 3"/>
     <w:basedOn w:val="Normal"/>
     <w:next w:val="Normal"/>
@@ -12558,9 +13692,9 @@
       <w:lang w:eastAsia="ja-JP"/>
     </w:rPr>
   </w:style>
-  <w:style w:type="table" w:styleId="TableGrid">
+  <w:style w:type="table" w:styleId="Tabelacomgrade">
     <w:name w:val="Table Grid"/>
-    <w:basedOn w:val="TableNormal"/>
+    <w:basedOn w:val="Tabelanormal"/>
     <w:uiPriority w:val="59"/>
     <w:rsid w:val="0091226E"/>
     <w:pPr>
@@ -12582,17 +13716,17 @@
   </w:style>
   <w:style w:type="character" w:customStyle="1" w:styleId="shorttext">
     <w:name w:val="short_text"/>
-    <w:basedOn w:val="DefaultParagraphFont"/>
+    <w:basedOn w:val="Fontepargpadro"/>
     <w:rsid w:val="0091226E"/>
   </w:style>
   <w:style w:type="character" w:customStyle="1" w:styleId="hps">
     <w:name w:val="hps"/>
-    <w:basedOn w:val="DefaultParagraphFont"/>
+    <w:basedOn w:val="Fontepargpadro"/>
     <w:rsid w:val="0091226E"/>
   </w:style>
-  <w:style w:type="table" w:styleId="PlainTable1">
+  <w:style w:type="table" w:styleId="TabelaSimples1">
     <w:name w:val="Plain Table 1"/>
-    <w:basedOn w:val="TableNormal"/>
+    <w:basedOn w:val="Tabelanormal"/>
     <w:uiPriority w:val="99"/>
     <w:rsid w:val="008D6A7C"/>
     <w:pPr>
@@ -12653,9 +13787,9 @@
       </w:tcPr>
     </w:tblStylePr>
   </w:style>
-  <w:style w:type="table" w:styleId="PlainTable5">
+  <w:style w:type="table" w:styleId="TabelaSimples5">
     <w:name w:val="Plain Table 5"/>
-    <w:basedOn w:val="TableNormal"/>
+    <w:basedOn w:val="Tabelanormal"/>
     <w:uiPriority w:val="99"/>
     <w:rsid w:val="008D6A7C"/>
     <w:pPr>
@@ -12773,9 +13907,9 @@
       </w:tcPr>
     </w:tblStylePr>
   </w:style>
-  <w:style w:type="table" w:styleId="PlainTable3">
+  <w:style w:type="table" w:styleId="TabelaSimples3">
     <w:name w:val="Plain Table 3"/>
-    <w:basedOn w:val="TableNormal"/>
+    <w:basedOn w:val="Tabelanormal"/>
     <w:uiPriority w:val="99"/>
     <w:rsid w:val="008D6A7C"/>
     <w:pPr>
@@ -12866,9 +14000,9 @@
       </w:tcPr>
     </w:tblStylePr>
   </w:style>
-  <w:style w:type="table" w:styleId="GridTable5Dark-Accent1">
+  <w:style w:type="table" w:styleId="TabeladeGrade5Escura-nfase1">
     <w:name w:val="Grid Table 5 Dark Accent 1"/>
-    <w:basedOn w:val="TableNormal"/>
+    <w:basedOn w:val="Tabelanormal"/>
     <w:uiPriority w:val="50"/>
     <w:rsid w:val="008D6A7C"/>
     <w:pPr>
@@ -12971,6 +14105,50 @@
         <w:shd w:val="clear" w:color="auto" w:fill="B8CCE4" w:themeFill="accent1" w:themeFillTint="66"/>
       </w:tcPr>
     </w:tblStylePr>
+  </w:style>
+  <w:style w:type="paragraph" w:styleId="Cabealho">
+    <w:name w:val="header"/>
+    <w:basedOn w:val="Normal"/>
+    <w:link w:val="CabealhoChar"/>
+    <w:uiPriority w:val="99"/>
+    <w:unhideWhenUsed/>
+    <w:rsid w:val="00343857"/>
+    <w:pPr>
+      <w:tabs>
+        <w:tab w:val="center" w:pos="4419"/>
+        <w:tab w:val="right" w:pos="8838"/>
+      </w:tabs>
+      <w:spacing w:after="0" w:line="240" w:lineRule="auto"/>
+    </w:pPr>
+  </w:style>
+  <w:style w:type="character" w:customStyle="1" w:styleId="CabealhoChar">
+    <w:name w:val="Cabeçalho Char"/>
+    <w:basedOn w:val="Fontepargpadro"/>
+    <w:link w:val="Cabealho"/>
+    <w:uiPriority w:val="99"/>
+    <w:rsid w:val="00343857"/>
+  </w:style>
+  <w:style w:type="paragraph" w:styleId="Rodap">
+    <w:name w:val="footer"/>
+    <w:basedOn w:val="Normal"/>
+    <w:link w:val="RodapChar"/>
+    <w:uiPriority w:val="99"/>
+    <w:unhideWhenUsed/>
+    <w:rsid w:val="00343857"/>
+    <w:pPr>
+      <w:tabs>
+        <w:tab w:val="center" w:pos="4419"/>
+        <w:tab w:val="right" w:pos="8838"/>
+      </w:tabs>
+      <w:spacing w:after="0" w:line="240" w:lineRule="auto"/>
+    </w:pPr>
+  </w:style>
+  <w:style w:type="character" w:customStyle="1" w:styleId="RodapChar">
+    <w:name w:val="Rodapé Char"/>
+    <w:basedOn w:val="Fontepargpadro"/>
+    <w:link w:val="Rodap"/>
+    <w:uiPriority w:val="99"/>
+    <w:rsid w:val="00343857"/>
   </w:style>
 </w:styles>
 </file>
@@ -13265,7 +14443,7 @@
 </file>
 
 <file path=customXml/itemProps1.xml><?xml version="1.0" encoding="utf-8"?>
-<ds:datastoreItem xmlns:ds="http://schemas.openxmlformats.org/officeDocument/2006/customXml" ds:itemID="{B29C8800-58A5-4C0F-81BE-427901887AAC}">
+<ds:datastoreItem xmlns:ds="http://schemas.openxmlformats.org/officeDocument/2006/customXml" ds:itemID="{474AA48F-6480-4381-BE09-129721A0D4A3}">
   <ds:schemaRefs>
     <ds:schemaRef ds:uri="http://schemas.openxmlformats.org/officeDocument/2006/bibliography"/>
   </ds:schemaRefs>

</xml_diff>